<commit_message>
Termino de ejercicio #2
Conclusión del ejercicio 2
</commit_message>
<xml_diff>
--- a/Ejercicio 2/Enunciado Ejercicio 2.docx
+++ b/Ejercicio 2/Enunciado Ejercicio 2.docx
@@ -1,18 +1,29 @@
 
 <file path=word/document.xml><?xml version="1.0" encoding="utf-8"?>
-<w:document xmlns:wpc="http://schemas.microsoft.com/office/word/2010/wordprocessingCanvas" xmlns:mc="http://schemas.openxmlformats.org/markup-compatibility/2006" xmlns:o="urn:schemas-microsoft-com:office:office" xmlns:r="http://schemas.openxmlformats.org/officeDocument/2006/relationships" xmlns:m="http://schemas.openxmlformats.org/officeDocument/2006/math" xmlns:v="urn:schemas-microsoft-com:vml" xmlns:wp14="http://schemas.microsoft.com/office/word/2010/wordprocessingDrawing" xmlns:wp="http://schemas.openxmlformats.org/drawingml/2006/wordprocessingDrawing" xmlns:w="http://schemas.openxmlformats.org/wordprocessingml/2006/main" xmlns:w14="http://schemas.microsoft.com/office/word/2010/wordml" xmlns:w10="urn:schemas-microsoft-com:office:word" xmlns:w15="http://schemas.microsoft.com/office/word/2012/wordml" xmlns:wpg="http://schemas.microsoft.com/office/word/2010/wordprocessingGroup" xmlns:wpi="http://schemas.microsoft.com/office/word/2010/wordprocessingInk" xmlns:wne="http://schemas.microsoft.com/office/word/2006/wordml" xmlns:wps="http://schemas.microsoft.com/office/word/2010/wordprocessingShape" xmlns:wpsCustomData="http://www.wps.cn/officeDocument/2013/wpsCustomData" mc:Ignorable="w14 w15 wp14">
+<w:document xmlns:wpc="http://schemas.microsoft.com/office/word/2010/wordprocessingCanvas" xmlns:cx="http://schemas.microsoft.com/office/drawing/2014/chartex" xmlns:cx1="http://schemas.microsoft.com/office/drawing/2015/9/8/chartex" xmlns:cx2="http://schemas.microsoft.com/office/drawing/2015/10/21/chartex" xmlns:cx3="http://schemas.microsoft.com/office/drawing/2016/5/9/chartex" xmlns:cx4="http://schemas.microsoft.com/office/drawing/2016/5/10/chartex" xmlns:cx5="http://schemas.microsoft.com/office/drawing/2016/5/11/chartex" xmlns:cx6="http://schemas.microsoft.com/office/drawing/2016/5/12/chartex" xmlns:cx7="http://schemas.microsoft.com/office/drawing/2016/5/13/chartex" xmlns:cx8="http://schemas.microsoft.com/office/drawing/2016/5/14/chartex" xmlns:mc="http://schemas.openxmlformats.org/markup-compatibility/2006" xmlns:aink="http://schemas.microsoft.com/office/drawing/2016/ink" xmlns:am3d="http://schemas.microsoft.com/office/drawing/2017/model3d" xmlns:o="urn:schemas-microsoft-com:office:office" xmlns:r="http://schemas.openxmlformats.org/officeDocument/2006/relationships" xmlns:m="http://schemas.openxmlformats.org/officeDocument/2006/math" xmlns:v="urn:schemas-microsoft-com:vml" xmlns:wp14="http://schemas.microsoft.com/office/word/2010/wordprocessingDrawing" xmlns:wp="http://schemas.openxmlformats.org/drawingml/2006/wordprocessingDrawing" xmlns:w10="urn:schemas-microsoft-com:office:word" xmlns:w="http://schemas.openxmlformats.org/wordprocessingml/2006/main" xmlns:w14="http://schemas.microsoft.com/office/word/2010/wordml" xmlns:w15="http://schemas.microsoft.com/office/word/2012/wordml" xmlns:w16cex="http://schemas.microsoft.com/office/word/2018/wordml/cex" xmlns:w16cid="http://schemas.microsoft.com/office/word/2016/wordml/cid" xmlns:w16="http://schemas.microsoft.com/office/word/2018/wordml" xmlns:w16sdtdh="http://schemas.microsoft.com/office/word/2020/wordml/sdtdatahash" xmlns:w16se="http://schemas.microsoft.com/office/word/2015/wordml/symex" xmlns:wpg="http://schemas.microsoft.com/office/word/2010/wordprocessingGroup" xmlns:wpi="http://schemas.microsoft.com/office/word/2010/wordprocessingInk" xmlns:wne="http://schemas.microsoft.com/office/word/2006/wordml" xmlns:wps="http://schemas.microsoft.com/office/word/2010/wordprocessingShape" mc:Ignorable="w14 w15 w16se w16cid w16 w16cex w16sdtdh wp14">
   <w:body>
     <w:p>
       <w:pPr>
-        <w:pStyle w:val="4"/>
-      </w:pPr>
-      <w:r>
-        <w:t>EL6010  INGENIERIA DE ALTA TENSION</w:t>
-      </w:r>
-    </w:p>
-    <w:p>
-      <w:pPr>
-        <w:pStyle w:val="4"/>
+        <w:pStyle w:val="Ttulo"/>
+      </w:pPr>
+      <w:r>
+        <w:t>1</w:t>
+      </w:r>
+      <w:r>
+        <w:t>EL</w:t>
+      </w:r>
+      <w:proofErr w:type="gramStart"/>
+      <w:r>
+        <w:t>6010  INGENIERIA</w:t>
+      </w:r>
+      <w:proofErr w:type="gramEnd"/>
+      <w:r>
+        <w:t xml:space="preserve"> DE ALTA TENSION</w:t>
+      </w:r>
+    </w:p>
+    <w:p>
+      <w:pPr>
+        <w:pStyle w:val="Ttulo"/>
       </w:pPr>
     </w:p>
     <w:p>
@@ -86,7 +97,59 @@
           <w:sz w:val="24"/>
           <w:lang w:val="es-MX" w:bidi="ar-SA"/>
         </w:rPr>
-        <w:t xml:space="preserve">Prof.: N. Morales  - R. Alvarez                                                                       16/Abril/2021  </w:t>
+        <w:t xml:space="preserve">Prof.: N. </w:t>
+      </w:r>
+      <w:proofErr w:type="gramStart"/>
+      <w:r>
+        <w:rPr>
+          <w:rFonts w:ascii="Times New Roman" w:hAnsi="Times New Roman"/>
+          <w:b/>
+          <w:bCs/>
+          <w:color w:val="auto"/>
+          <w:kern w:val="0"/>
+          <w:sz w:val="24"/>
+          <w:lang w:val="es-MX" w:bidi="ar-SA"/>
+        </w:rPr>
+        <w:t>Morales  -</w:t>
+      </w:r>
+      <w:proofErr w:type="gramEnd"/>
+      <w:r>
+        <w:rPr>
+          <w:rFonts w:ascii="Times New Roman" w:hAnsi="Times New Roman"/>
+          <w:b/>
+          <w:bCs/>
+          <w:color w:val="auto"/>
+          <w:kern w:val="0"/>
+          <w:sz w:val="24"/>
+          <w:lang w:val="es-MX" w:bidi="ar-SA"/>
+        </w:rPr>
+        <w:t xml:space="preserve"> R. </w:t>
+      </w:r>
+      <w:proofErr w:type="spellStart"/>
+      <w:r>
+        <w:rPr>
+          <w:rFonts w:ascii="Times New Roman" w:hAnsi="Times New Roman"/>
+          <w:b/>
+          <w:bCs/>
+          <w:color w:val="auto"/>
+          <w:kern w:val="0"/>
+          <w:sz w:val="24"/>
+          <w:lang w:val="es-MX" w:bidi="ar-SA"/>
+        </w:rPr>
+        <w:t>Alvarez</w:t>
+      </w:r>
+      <w:proofErr w:type="spellEnd"/>
+      <w:r>
+        <w:rPr>
+          <w:rFonts w:ascii="Times New Roman" w:hAnsi="Times New Roman"/>
+          <w:b/>
+          <w:bCs/>
+          <w:color w:val="auto"/>
+          <w:kern w:val="0"/>
+          <w:sz w:val="24"/>
+          <w:lang w:val="es-MX" w:bidi="ar-SA"/>
+        </w:rPr>
+        <w:t xml:space="preserve">                                                                       16/Abril/2021  </w:t>
       </w:r>
     </w:p>
     <w:p>
@@ -167,16 +230,6 @@
           <w:lang w:val="es-MX"/>
         </w:rPr>
         <w:tab/>
-      </w:r>
-      <w:r>
-        <w:rPr>
-          <w:rFonts w:ascii="Times New Roman" w:hAnsi="Times New Roman"/>
-          <w:b/>
-          <w:bCs/>
-          <w:color w:val="auto"/>
-          <w:sz w:val="24"/>
-          <w:lang w:val="es-MX"/>
-        </w:rPr>
         <w:t xml:space="preserve">          Fecha de entrega: 19/Abril/2021</w:t>
       </w:r>
     </w:p>
@@ -213,6 +266,7 @@
           <w:lang w:val="es-MX" w:bidi="ar-SA"/>
         </w:rPr>
       </w:pPr>
+      <w:proofErr w:type="gramStart"/>
       <w:r>
         <w:rPr>
           <w:rFonts w:ascii="Times New Roman" w:hAnsi="Times New Roman"/>
@@ -223,7 +277,20 @@
           <w:sz w:val="24"/>
           <w:lang w:val="es-MX" w:bidi="ar-SA"/>
         </w:rPr>
-        <w:t>Problema  1.-</w:t>
+        <w:t>Problema  1</w:t>
+      </w:r>
+      <w:proofErr w:type="gramEnd"/>
+      <w:r>
+        <w:rPr>
+          <w:rFonts w:ascii="Times New Roman" w:hAnsi="Times New Roman"/>
+          <w:b/>
+          <w:bCs/>
+          <w:color w:val="auto"/>
+          <w:kern w:val="0"/>
+          <w:sz w:val="24"/>
+          <w:lang w:val="es-MX" w:bidi="ar-SA"/>
+        </w:rPr>
+        <w:t>.-</w:t>
       </w:r>
     </w:p>
     <w:p>
@@ -271,12 +338,13 @@
       <w:r>
         <w:rPr>
           <w:rFonts w:ascii="Times New Roman" w:hAnsi="Times New Roman"/>
+          <w:noProof/>
           <w:color w:val="auto"/>
           <w:sz w:val="24"/>
           <w:lang w:val="es-CL" w:eastAsia="es-CL" w:bidi="ar-SA"/>
         </w:rPr>
         <w:drawing>
-          <wp:inline distT="0" distB="0" distL="0" distR="0">
+          <wp:inline distT="0" distB="0" distL="0" distR="0" wp14:anchorId="42467A87" wp14:editId="42467A88">
             <wp:extent cx="5448300" cy="2333625"/>
             <wp:effectExtent l="0" t="0" r="0" b="9525"/>
             <wp:docPr id="5" name="Imagen 5"/>
@@ -293,7 +361,7 @@
                     </pic:cNvPicPr>
                   </pic:nvPicPr>
                   <pic:blipFill>
-                    <a:blip r:embed="rId4">
+                    <a:blip r:embed="rId6">
                       <a:extLst>
                         <a:ext uri="{28A0092B-C50C-407E-A947-70E740481C1C}">
                           <a14:useLocalDpi xmlns:a14="http://schemas.microsoft.com/office/drawing/2010/main" val="0"/>
@@ -338,7 +406,7 @@
     </w:p>
     <w:p>
       <w:pPr>
-        <w:pStyle w:val="10"/>
+        <w:pStyle w:val="Prrafodelista"/>
         <w:numPr>
           <w:ilvl w:val="0"/>
           <w:numId w:val="1"/>
@@ -358,12 +426,30 @@
           <w:color w:val="auto"/>
           <w:sz w:val="24"/>
         </w:rPr>
-        <w:t>Suponiendo que el vehículo se encuentra absolutamente aislado de tierra por sus neumáticos (50 cm), evalúe su capacitancia a tierra  y el voltaje inducido sobre el vehículo.</w:t>
-      </w:r>
-    </w:p>
-    <w:p>
-      <w:pPr>
-        <w:pStyle w:val="10"/>
+        <w:t xml:space="preserve">Suponiendo que el vehículo se encuentra absolutamente aislado de tierra por sus neumáticos (50 cm), evalúe su capacitancia a </w:t>
+      </w:r>
+      <w:proofErr w:type="gramStart"/>
+      <w:r>
+        <w:rPr>
+          <w:rFonts w:ascii="Times New Roman" w:hAnsi="Times New Roman"/>
+          <w:color w:val="auto"/>
+          <w:sz w:val="24"/>
+        </w:rPr>
+        <w:t>tierra  y</w:t>
+      </w:r>
+      <w:proofErr w:type="gramEnd"/>
+      <w:r>
+        <w:rPr>
+          <w:rFonts w:ascii="Times New Roman" w:hAnsi="Times New Roman"/>
+          <w:color w:val="auto"/>
+          <w:sz w:val="24"/>
+        </w:rPr>
+        <w:t xml:space="preserve"> el voltaje inducido sobre el vehículo.</w:t>
+      </w:r>
+    </w:p>
+    <w:p>
+      <w:pPr>
+        <w:pStyle w:val="Prrafodelista"/>
         <w:shd w:val="clear" w:color="auto" w:fill="FFFFFF"/>
         <w:spacing w:line="276" w:lineRule="auto"/>
         <w:ind w:left="900"/>
@@ -377,7 +463,7 @@
     </w:p>
     <w:p>
       <w:pPr>
-        <w:pStyle w:val="10"/>
+        <w:pStyle w:val="Prrafodelista"/>
         <w:numPr>
           <w:ilvl w:val="0"/>
           <w:numId w:val="1"/>
@@ -401,7 +487,7 @@
       </w:r>
       <w:r>
         <w:rPr>
-          <w:rFonts w:hint="default" w:ascii="Times New Roman" w:hAnsi="Times New Roman"/>
+          <w:rFonts w:ascii="Times New Roman" w:hAnsi="Times New Roman"/>
           <w:color w:val="auto"/>
           <w:sz w:val="24"/>
           <w:lang w:val="es-CL"/>
@@ -414,12 +500,30 @@
           <w:color w:val="auto"/>
           <w:sz w:val="24"/>
         </w:rPr>
-        <w:t xml:space="preserve"> que haga contacto continuo con el vehículo y tierra. Suponga 5.000 Ohms de resistencia del cuerpo humano, incluido calzado.</w:t>
-      </w:r>
-    </w:p>
-    <w:p>
-      <w:pPr>
-        <w:pStyle w:val="10"/>
+        <w:t xml:space="preserve"> que haga contacto continuo con el vehículo y tierra. Suponga 5.000 </w:t>
+      </w:r>
+      <w:proofErr w:type="spellStart"/>
+      <w:r>
+        <w:rPr>
+          <w:rFonts w:ascii="Times New Roman" w:hAnsi="Times New Roman"/>
+          <w:color w:val="auto"/>
+          <w:sz w:val="24"/>
+        </w:rPr>
+        <w:t>Ohms</w:t>
+      </w:r>
+      <w:proofErr w:type="spellEnd"/>
+      <w:r>
+        <w:rPr>
+          <w:rFonts w:ascii="Times New Roman" w:hAnsi="Times New Roman"/>
+          <w:color w:val="auto"/>
+          <w:sz w:val="24"/>
+        </w:rPr>
+        <w:t xml:space="preserve"> de resistencia del cuerpo humano, incluido calzado.</w:t>
+      </w:r>
+    </w:p>
+    <w:p>
+      <w:pPr>
+        <w:pStyle w:val="Prrafodelista"/>
         <w:spacing w:line="276" w:lineRule="auto"/>
         <w:rPr>
           <w:rFonts w:ascii="Times New Roman" w:hAnsi="Times New Roman"/>
@@ -430,7 +534,7 @@
     </w:p>
     <w:p>
       <w:pPr>
-        <w:pStyle w:val="10"/>
+        <w:pStyle w:val="Prrafodelista"/>
         <w:numPr>
           <w:ilvl w:val="0"/>
           <w:numId w:val="1"/>
@@ -455,7 +559,7 @@
     </w:p>
     <w:p>
       <w:pPr>
-        <w:pStyle w:val="10"/>
+        <w:pStyle w:val="Prrafodelista"/>
         <w:shd w:val="clear" w:color="auto" w:fill="FFFFFF"/>
         <w:spacing w:line="276" w:lineRule="auto"/>
         <w:ind w:left="900"/>
@@ -469,7 +573,7 @@
     </w:p>
     <w:p>
       <w:pPr>
-        <w:pStyle w:val="10"/>
+        <w:pStyle w:val="Prrafodelista"/>
         <w:numPr>
           <w:ilvl w:val="0"/>
           <w:numId w:val="1"/>
@@ -489,15 +593,17 @@
         </w:rPr>
         <w:t xml:space="preserve">En el mismo sector se ubica </w:t>
       </w:r>
-      <w:r>
-        <w:rPr>
-          <w:rFonts w:hint="default" w:ascii="Times New Roman" w:hAnsi="Times New Roman"/>
+      <w:proofErr w:type="gramStart"/>
+      <w:r>
+        <w:rPr>
+          <w:rFonts w:ascii="Times New Roman" w:hAnsi="Times New Roman"/>
           <w:color w:val="auto"/>
           <w:sz w:val="24"/>
           <w:lang w:val="es-CL"/>
         </w:rPr>
         <w:t>otro  operario</w:t>
       </w:r>
+      <w:proofErr w:type="gramEnd"/>
       <w:r>
         <w:rPr>
           <w:rFonts w:ascii="Times New Roman" w:hAnsi="Times New Roman"/>
@@ -508,7 +614,7 @@
       </w:r>
       <w:r>
         <w:rPr>
-          <w:rFonts w:hint="default" w:ascii="Times New Roman" w:hAnsi="Times New Roman"/>
+          <w:rFonts w:ascii="Times New Roman" w:hAnsi="Times New Roman"/>
           <w:color w:val="auto"/>
           <w:sz w:val="24"/>
           <w:lang w:val="es-CL"/>
@@ -525,7 +631,7 @@
       </w:r>
       <w:r>
         <w:rPr>
-          <w:rFonts w:hint="default" w:ascii="Times New Roman" w:hAnsi="Times New Roman"/>
+          <w:rFonts w:ascii="Times New Roman" w:hAnsi="Times New Roman"/>
           <w:color w:val="auto"/>
           <w:sz w:val="24"/>
           <w:lang w:val="es-CL"/>
@@ -538,28 +644,34 @@
           <w:color w:val="auto"/>
           <w:sz w:val="24"/>
         </w:rPr>
-        <w:t>deriva a tierra .</w:t>
-      </w:r>
-    </w:p>
-    <w:p>
-      <w:pPr>
-        <w:pStyle w:val="10"/>
-        <w:numPr>
-          <w:ilvl w:val="0"/>
-          <w:numId w:val="0"/>
-        </w:numPr>
+        <w:t xml:space="preserve">deriva a </w:t>
+      </w:r>
+      <w:proofErr w:type="gramStart"/>
+      <w:r>
+        <w:rPr>
+          <w:rFonts w:ascii="Times New Roman" w:hAnsi="Times New Roman"/>
+          <w:color w:val="auto"/>
+          <w:sz w:val="24"/>
+        </w:rPr>
+        <w:t>tierra .</w:t>
+      </w:r>
+      <w:proofErr w:type="gramEnd"/>
+    </w:p>
+    <w:p>
+      <w:pPr>
+        <w:pStyle w:val="Prrafodelista"/>
         <w:spacing w:line="276" w:lineRule="auto"/>
-        <w:ind w:left="360" w:leftChars="0"/>
-        <w:rPr>
-          <w:rFonts w:ascii="Times New Roman" w:hAnsi="Times New Roman"/>
-          <w:color w:val="auto"/>
-          <w:sz w:val="24"/>
-        </w:rPr>
-      </w:pPr>
-    </w:p>
-    <w:p>
-      <w:pPr>
-        <w:pStyle w:val="10"/>
+        <w:ind w:left="360"/>
+        <w:rPr>
+          <w:rFonts w:ascii="Times New Roman" w:hAnsi="Times New Roman"/>
+          <w:color w:val="auto"/>
+          <w:sz w:val="24"/>
+        </w:rPr>
+      </w:pPr>
+    </w:p>
+    <w:p>
+      <w:pPr>
+        <w:pStyle w:val="Prrafodelista"/>
         <w:numPr>
           <w:ilvl w:val="0"/>
           <w:numId w:val="1"/>
@@ -573,7 +685,7 @@
       </w:pPr>
       <w:r>
         <w:rPr>
-          <w:rFonts w:hint="default" w:ascii="Times New Roman" w:hAnsi="Times New Roman"/>
+          <w:rFonts w:ascii="Times New Roman" w:hAnsi="Times New Roman"/>
           <w:color w:val="auto"/>
           <w:sz w:val="24"/>
           <w:lang w:val="es-CL"/>
@@ -603,10 +715,6 @@
     </w:p>
     <w:p>
       <w:pPr>
-        <w:numPr>
-          <w:ilvl w:val="0"/>
-          <w:numId w:val="0"/>
-        </w:numPr>
         <w:tabs>
           <w:tab w:val="left" w:pos="453"/>
         </w:tabs>
@@ -615,7 +723,7 @@
         <w:adjustRightInd w:val="0"/>
         <w:jc w:val="both"/>
         <w:rPr>
-          <w:rFonts w:hint="default" w:ascii="Times New Roman" w:hAnsi="Times New Roman"/>
+          <w:rFonts w:ascii="Times New Roman" w:hAnsi="Times New Roman"/>
           <w:color w:val="auto"/>
           <w:kern w:val="0"/>
           <w:sz w:val="24"/>
@@ -633,7 +741,7 @@
         <w:adjustRightInd w:val="0"/>
         <w:jc w:val="both"/>
         <w:rPr>
-          <w:rFonts w:hint="default" w:ascii="Times New Roman" w:hAnsi="Times New Roman"/>
+          <w:rFonts w:ascii="Times New Roman" w:hAnsi="Times New Roman"/>
           <w:b/>
           <w:bCs/>
           <w:color w:val="auto"/>
@@ -644,7 +752,7 @@
       </w:pPr>
       <w:r>
         <w:rPr>
-          <w:rFonts w:hint="default" w:ascii="Times New Roman" w:hAnsi="Times New Roman"/>
+          <w:rFonts w:ascii="Times New Roman" w:hAnsi="Times New Roman"/>
           <w:b/>
           <w:bCs/>
           <w:color w:val="auto"/>
@@ -680,7 +788,51 @@
           <w:sz w:val="24"/>
           <w:lang w:val="es-MX" w:bidi="ar-SA"/>
         </w:rPr>
-        <w:t xml:space="preserve">Próximo a una línea de transmisión de 220 KV, en un sector donde existe un campo eléctrico de 1,2kV/m, se ha construido una bodega de 3m*4m (ancho *largo) y 2,5m de alto. La bodega tiene paredes de madera seca, que otorga una resistancia de 100Mega Ohms a tierra, y un techo conductivo de zinc que aumenta 0,75m la altura sobre la estructura de base. </w:t>
+        <w:t xml:space="preserve">Próximo a una línea de transmisión de 220 KV, en un sector donde existe un campo eléctrico de 1,2kV/m, se ha construido una bodega de 3m*4m (ancho *largo) y 2,5m de alto. La bodega tiene paredes de madera seca, que otorga una </w:t>
+      </w:r>
+      <w:proofErr w:type="spellStart"/>
+      <w:r>
+        <w:rPr>
+          <w:rFonts w:ascii="Times New Roman" w:hAnsi="Times New Roman"/>
+          <w:color w:val="auto"/>
+          <w:kern w:val="0"/>
+          <w:sz w:val="24"/>
+          <w:lang w:val="es-MX" w:bidi="ar-SA"/>
+        </w:rPr>
+        <w:t>resistancia</w:t>
+      </w:r>
+      <w:proofErr w:type="spellEnd"/>
+      <w:r>
+        <w:rPr>
+          <w:rFonts w:ascii="Times New Roman" w:hAnsi="Times New Roman"/>
+          <w:color w:val="auto"/>
+          <w:kern w:val="0"/>
+          <w:sz w:val="24"/>
+          <w:lang w:val="es-MX" w:bidi="ar-SA"/>
+        </w:rPr>
+        <w:t xml:space="preserve"> de 100Mega </w:t>
+      </w:r>
+      <w:proofErr w:type="spellStart"/>
+      <w:r>
+        <w:rPr>
+          <w:rFonts w:ascii="Times New Roman" w:hAnsi="Times New Roman"/>
+          <w:color w:val="auto"/>
+          <w:kern w:val="0"/>
+          <w:sz w:val="24"/>
+          <w:lang w:val="es-MX" w:bidi="ar-SA"/>
+        </w:rPr>
+        <w:t>Ohms</w:t>
+      </w:r>
+      <w:proofErr w:type="spellEnd"/>
+      <w:r>
+        <w:rPr>
+          <w:rFonts w:ascii="Times New Roman" w:hAnsi="Times New Roman"/>
+          <w:color w:val="auto"/>
+          <w:kern w:val="0"/>
+          <w:sz w:val="24"/>
+          <w:lang w:val="es-MX" w:bidi="ar-SA"/>
+        </w:rPr>
+        <w:t xml:space="preserve"> a tierra, y un techo conductivo de zinc que aumenta 0,75m la altura sobre la estructura de base. </w:t>
       </w:r>
     </w:p>
     <w:p>
@@ -721,13 +873,14 @@
       <w:r>
         <w:rPr>
           <w:rFonts w:ascii="Times New Roman" w:hAnsi="Times New Roman"/>
+          <w:noProof/>
           <w:color w:val="auto"/>
           <w:kern w:val="0"/>
           <w:sz w:val="24"/>
           <w:lang w:val="es-CL" w:eastAsia="es-CL" w:bidi="ar-SA"/>
         </w:rPr>
         <w:drawing>
-          <wp:inline distT="0" distB="0" distL="0" distR="0">
+          <wp:inline distT="0" distB="0" distL="0" distR="0" wp14:anchorId="42467A89" wp14:editId="42467A8A">
             <wp:extent cx="2828925" cy="1421130"/>
             <wp:effectExtent l="0" t="0" r="0" b="7620"/>
             <wp:docPr id="6" name="Imagen 6"/>
@@ -744,7 +897,7 @@
                     </pic:cNvPicPr>
                   </pic:nvPicPr>
                   <pic:blipFill>
-                    <a:blip r:embed="rId5">
+                    <a:blip r:embed="rId7">
                       <a:extLst>
                         <a:ext uri="{28A0092B-C50C-407E-A947-70E740481C1C}">
                           <a14:useLocalDpi xmlns:a14="http://schemas.microsoft.com/office/drawing/2010/main" val="0"/>
@@ -876,7 +1029,7 @@
     </w:p>
     <w:p>
       <w:pPr>
-        <w:pStyle w:val="10"/>
+        <w:pStyle w:val="Prrafodelista"/>
         <w:tabs>
           <w:tab w:val="left" w:pos="0"/>
         </w:tabs>
@@ -890,17 +1043,16 @@
           <w:color w:val="auto"/>
         </w:rPr>
       </w:pPr>
-      <w:bookmarkStart w:id="0" w:name="_GoBack"/>
-      <w:bookmarkEnd w:id="0"/>
-      <w:r>
-        <w:rPr>
-          <w:rFonts w:ascii="Times New Roman" w:hAnsi="Times New Roman"/>
+      <w:r>
+        <w:rPr>
+          <w:rFonts w:ascii="Times New Roman" w:hAnsi="Times New Roman"/>
+          <w:noProof/>
           <w:color w:val="auto"/>
         </w:rPr>
         <mc:AlternateContent>
           <mc:Choice Requires="wps">
             <w:drawing>
-              <wp:anchor distT="0" distB="0" distL="114300" distR="114300" simplePos="0" relativeHeight="251659264" behindDoc="0" locked="0" layoutInCell="1" allowOverlap="1">
+              <wp:anchor distT="0" distB="0" distL="114300" distR="114300" simplePos="0" relativeHeight="251659264" behindDoc="0" locked="0" layoutInCell="1" allowOverlap="1" wp14:anchorId="42467A8B" wp14:editId="42467A8C">
                 <wp:simplePos x="0" y="0"/>
                 <wp:positionH relativeFrom="column">
                   <wp:posOffset>-61595</wp:posOffset>
@@ -912,7 +1064,9 @@
                 <wp:effectExtent l="0" t="0" r="9525" b="0"/>
                 <wp:wrapNone/>
                 <wp:docPr id="307" name="Cuadro de texto 2"/>
-                <wp:cNvGraphicFramePr/>
+                <wp:cNvGraphicFramePr>
+                  <a:graphicFrameLocks xmlns:a="http://schemas.openxmlformats.org/drawingml/2006/main"/>
+                </wp:cNvGraphicFramePr>
                 <a:graphic xmlns:a="http://schemas.openxmlformats.org/drawingml/2006/main">
                   <a:graphicData uri="http://schemas.microsoft.com/office/word/2010/wordprocessingShape">
                     <wps:wsp>
@@ -952,7 +1106,25 @@
                                 <w:color w:val="auto"/>
                                 <w:sz w:val="24"/>
                               </w:rPr>
-                              <w:t xml:space="preserve">b) Suponiendo que utiliza una escala de madera seca, calcule la corriente de régimen permanente que puede derivarse a través de la escalera, cuando ésta  hace contacto conjuntamente con el techo y con tierra. </w:t>
+                              <w:t xml:space="preserve">b) Suponiendo que utiliza una escala de madera seca, calcule la corriente de régimen permanente que puede derivarse a través de la escalera, cuando </w:t>
+                            </w:r>
+                            <w:proofErr w:type="gramStart"/>
+                            <w:r>
+                              <w:rPr>
+                                <w:rFonts w:ascii="Times New Roman" w:hAnsi="Times New Roman"/>
+                                <w:color w:val="auto"/>
+                                <w:sz w:val="24"/>
+                              </w:rPr>
+                              <w:t>ésta  hace</w:t>
+                            </w:r>
+                            <w:proofErr w:type="gramEnd"/>
+                            <w:r>
+                              <w:rPr>
+                                <w:rFonts w:ascii="Times New Roman" w:hAnsi="Times New Roman"/>
+                                <w:color w:val="auto"/>
+                                <w:sz w:val="24"/>
+                              </w:rPr>
+                              <w:t xml:space="preserve"> contacto conjuntamente con el techo y con tierra. </w:t>
                             </w:r>
                           </w:p>
                           <w:p>
@@ -970,7 +1142,43 @@
                                 <w:color w:val="auto"/>
                                 <w:sz w:val="24"/>
                               </w:rPr>
-                              <w:t>Suponga 2 Mega Ohms la resistencia  de la escalera.</w:t>
+                              <w:t xml:space="preserve">Suponga 2 Mega </w:t>
+                            </w:r>
+                            <w:proofErr w:type="spellStart"/>
+                            <w:r>
+                              <w:rPr>
+                                <w:rFonts w:ascii="Times New Roman" w:hAnsi="Times New Roman"/>
+                                <w:color w:val="auto"/>
+                                <w:sz w:val="24"/>
+                              </w:rPr>
+                              <w:t>Ohms</w:t>
+                            </w:r>
+                            <w:proofErr w:type="spellEnd"/>
+                            <w:r>
+                              <w:rPr>
+                                <w:rFonts w:ascii="Times New Roman" w:hAnsi="Times New Roman"/>
+                                <w:color w:val="auto"/>
+                                <w:sz w:val="24"/>
+                              </w:rPr>
+                              <w:t xml:space="preserve"> la </w:t>
+                            </w:r>
+                            <w:proofErr w:type="gramStart"/>
+                            <w:r>
+                              <w:rPr>
+                                <w:rFonts w:ascii="Times New Roman" w:hAnsi="Times New Roman"/>
+                                <w:color w:val="auto"/>
+                                <w:sz w:val="24"/>
+                              </w:rPr>
+                              <w:t>resistencia  de</w:t>
+                            </w:r>
+                            <w:proofErr w:type="gramEnd"/>
+                            <w:r>
+                              <w:rPr>
+                                <w:rFonts w:ascii="Times New Roman" w:hAnsi="Times New Roman"/>
+                                <w:color w:val="auto"/>
+                                <w:sz w:val="24"/>
+                              </w:rPr>
+                              <w:t xml:space="preserve"> la escalera.</w:t>
                             </w:r>
                           </w:p>
                           <w:p>
@@ -985,14 +1193,14 @@
                           </w:p>
                           <w:p>
                             <w:pPr>
-                              <w:pStyle w:val="3"/>
+                              <w:pStyle w:val="Textoindependiente"/>
                               <w:numPr>
                                 <w:ilvl w:val="0"/>
                                 <w:numId w:val="3"/>
                               </w:numPr>
                               <w:tabs>
+                                <w:tab w:val="clear" w:pos="606"/>
                                 <w:tab w:val="left" w:pos="0"/>
-                                <w:tab w:val="clear" w:pos="606"/>
                               </w:tabs>
                               <w:spacing w:line="276" w:lineRule="auto"/>
                               <w:ind w:left="0" w:hanging="426"/>
@@ -1020,12 +1228,12 @@
           </mc:Choice>
           <mc:Fallback>
             <w:pict>
-              <v:shape id="Cuadro de texto 2" o:spid="_x0000_s1026" o:spt="202" type="#_x0000_t202" style="position:absolute;left:0pt;margin-left:-4.85pt;margin-top:4.5pt;height:110.55pt;width:320.25pt;z-index:251659264;mso-width-relative:page;mso-height-relative:margin;mso-height-percent:200;" fillcolor="#FFFFFF" filled="t" stroked="f" coordsize="21600,21600" o:gfxdata="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">
-                <v:fill on="t" focussize="0,0"/>
-                <v:stroke on="f" miterlimit="8" joinstyle="miter"/>
-                <v:imagedata o:title=""/>
-                <o:lock v:ext="edit" aspectratio="f"/>
-                <v:textbox style="mso-fit-shape-to-text:t;">
+              <v:shapetype w14:anchorId="42467A8B" id="_x0000_t202" coordsize="21600,21600" o:spt="202" path="m,l,21600r21600,l21600,xe">
+                <v:stroke joinstyle="miter"/>
+                <v:path gradientshapeok="t" o:connecttype="rect"/>
+              </v:shapetype>
+              <v:shape id="Cuadro de texto 2" o:spid="_x0000_s1026" type="#_x0000_t202" style="position:absolute;left:0;text-align:left;margin-left:-4.85pt;margin-top:4.5pt;width:320.25pt;height:110.55pt;z-index:251659264;visibility:visible;mso-wrap-style:square;mso-width-percent:0;mso-height-percent:200;mso-wrap-distance-left:9pt;mso-wrap-distance-top:0;mso-wrap-distance-right:9pt;mso-wrap-distance-bottom:0;mso-position-horizontal:absolute;mso-position-horizontal-relative:text;mso-position-vertical:absolute;mso-position-vertical-relative:text;mso-width-percent:0;mso-height-percent:200;mso-width-relative:page;mso-height-relative:margin;v-text-anchor:top" o:gfxdata="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" stroked="f">
+                <v:textbox style="mso-fit-shape-to-text:t">
                   <w:txbxContent>
                     <w:p>
                       <w:pPr>
@@ -1042,7 +1250,25 @@
                           <w:color w:val="auto"/>
                           <w:sz w:val="24"/>
                         </w:rPr>
-                        <w:t xml:space="preserve">b) Suponiendo que utiliza una escala de madera seca, calcule la corriente de régimen permanente que puede derivarse a través de la escalera, cuando ésta  hace contacto conjuntamente con el techo y con tierra. </w:t>
+                        <w:t xml:space="preserve">b) Suponiendo que utiliza una escala de madera seca, calcule la corriente de régimen permanente que puede derivarse a través de la escalera, cuando </w:t>
+                      </w:r>
+                      <w:proofErr w:type="gramStart"/>
+                      <w:r>
+                        <w:rPr>
+                          <w:rFonts w:ascii="Times New Roman" w:hAnsi="Times New Roman"/>
+                          <w:color w:val="auto"/>
+                          <w:sz w:val="24"/>
+                        </w:rPr>
+                        <w:t>ésta  hace</w:t>
+                      </w:r>
+                      <w:proofErr w:type="gramEnd"/>
+                      <w:r>
+                        <w:rPr>
+                          <w:rFonts w:ascii="Times New Roman" w:hAnsi="Times New Roman"/>
+                          <w:color w:val="auto"/>
+                          <w:sz w:val="24"/>
+                        </w:rPr>
+                        <w:t xml:space="preserve"> contacto conjuntamente con el techo y con tierra. </w:t>
                       </w:r>
                     </w:p>
                     <w:p>
@@ -1060,7 +1286,43 @@
                           <w:color w:val="auto"/>
                           <w:sz w:val="24"/>
                         </w:rPr>
-                        <w:t>Suponga 2 Mega Ohms la resistencia  de la escalera.</w:t>
+                        <w:t xml:space="preserve">Suponga 2 Mega </w:t>
+                      </w:r>
+                      <w:proofErr w:type="spellStart"/>
+                      <w:r>
+                        <w:rPr>
+                          <w:rFonts w:ascii="Times New Roman" w:hAnsi="Times New Roman"/>
+                          <w:color w:val="auto"/>
+                          <w:sz w:val="24"/>
+                        </w:rPr>
+                        <w:t>Ohms</w:t>
+                      </w:r>
+                      <w:proofErr w:type="spellEnd"/>
+                      <w:r>
+                        <w:rPr>
+                          <w:rFonts w:ascii="Times New Roman" w:hAnsi="Times New Roman"/>
+                          <w:color w:val="auto"/>
+                          <w:sz w:val="24"/>
+                        </w:rPr>
+                        <w:t xml:space="preserve"> la </w:t>
+                      </w:r>
+                      <w:proofErr w:type="gramStart"/>
+                      <w:r>
+                        <w:rPr>
+                          <w:rFonts w:ascii="Times New Roman" w:hAnsi="Times New Roman"/>
+                          <w:color w:val="auto"/>
+                          <w:sz w:val="24"/>
+                        </w:rPr>
+                        <w:t>resistencia  de</w:t>
+                      </w:r>
+                      <w:proofErr w:type="gramEnd"/>
+                      <w:r>
+                        <w:rPr>
+                          <w:rFonts w:ascii="Times New Roman" w:hAnsi="Times New Roman"/>
+                          <w:color w:val="auto"/>
+                          <w:sz w:val="24"/>
+                        </w:rPr>
+                        <w:t xml:space="preserve"> la escalera.</w:t>
                       </w:r>
                     </w:p>
                     <w:p>
@@ -1075,14 +1337,14 @@
                     </w:p>
                     <w:p>
                       <w:pPr>
-                        <w:pStyle w:val="3"/>
+                        <w:pStyle w:val="Textoindependiente"/>
                         <w:numPr>
                           <w:ilvl w:val="0"/>
                           <w:numId w:val="3"/>
                         </w:numPr>
                         <w:tabs>
+                          <w:tab w:val="clear" w:pos="606"/>
                           <w:tab w:val="left" w:pos="0"/>
-                          <w:tab w:val="clear" w:pos="606"/>
                         </w:tabs>
                         <w:spacing w:line="276" w:lineRule="auto"/>
                         <w:ind w:left="0" w:hanging="426"/>
@@ -1101,11 +1363,12 @@
       <w:r>
         <w:rPr>
           <w:rFonts w:ascii="Times New Roman" w:hAnsi="Times New Roman"/>
+          <w:noProof/>
           <w:color w:val="auto"/>
           <w:lang w:val="es-CL" w:eastAsia="es-CL" w:bidi="ar-SA"/>
         </w:rPr>
         <w:drawing>
-          <wp:inline distT="0" distB="0" distL="0" distR="0">
+          <wp:inline distT="0" distB="0" distL="0" distR="0" wp14:anchorId="42467A8D" wp14:editId="42467A8E">
             <wp:extent cx="1304925" cy="1603375"/>
             <wp:effectExtent l="0" t="0" r="0" b="0"/>
             <wp:docPr id="1" name="Imagen 1"/>
@@ -1122,7 +1385,7 @@
                     </pic:cNvPicPr>
                   </pic:nvPicPr>
                   <pic:blipFill>
-                    <a:blip r:embed="rId6">
+                    <a:blip r:embed="rId8">
                       <a:extLst>
                         <a:ext uri="{28A0092B-C50C-407E-A947-70E740481C1C}">
                           <a14:useLocalDpi xmlns:a14="http://schemas.microsoft.com/office/drawing/2010/main" val="0"/>
@@ -1156,7 +1419,7 @@
     </w:p>
     <w:p>
       <w:pPr>
-        <w:pStyle w:val="10"/>
+        <w:pStyle w:val="Prrafodelista"/>
         <w:tabs>
           <w:tab w:val="left" w:pos="0"/>
         </w:tabs>
@@ -1173,7 +1436,7 @@
     </w:p>
     <w:p>
       <w:pPr>
-        <w:pStyle w:val="10"/>
+        <w:pStyle w:val="Prrafodelista"/>
         <w:tabs>
           <w:tab w:val="left" w:pos="0"/>
         </w:tabs>
@@ -1201,10 +1464,13 @@
         </w:rPr>
       </w:pPr>
       <w:r>
+        <w:rPr>
+          <w:noProof/>
+        </w:rPr>
         <mc:AlternateContent>
           <mc:Choice Requires="wps">
             <w:drawing>
-              <wp:anchor distT="0" distB="0" distL="114300" distR="114300" simplePos="0" relativeHeight="251661312" behindDoc="0" locked="0" layoutInCell="1" allowOverlap="1">
+              <wp:anchor distT="0" distB="0" distL="114300" distR="114300" simplePos="0" relativeHeight="251661312" behindDoc="0" locked="0" layoutInCell="1" allowOverlap="1" wp14:anchorId="42467A8F" wp14:editId="42467A90">
                 <wp:simplePos x="0" y="0"/>
                 <wp:positionH relativeFrom="column">
                   <wp:posOffset>-60960</wp:posOffset>
@@ -1216,7 +1482,9 @@
                 <wp:effectExtent l="0" t="0" r="0" b="12700"/>
                 <wp:wrapNone/>
                 <wp:docPr id="7" name="Cuadro de texto 2"/>
-                <wp:cNvGraphicFramePr/>
+                <wp:cNvGraphicFramePr>
+                  <a:graphicFrameLocks xmlns:a="http://schemas.openxmlformats.org/drawingml/2006/main"/>
+                </wp:cNvGraphicFramePr>
                 <a:graphic xmlns:a="http://schemas.openxmlformats.org/drawingml/2006/main">
                   <a:graphicData uri="http://schemas.microsoft.com/office/word/2010/wordprocessingShape">
                     <wps:wsp>
@@ -1278,7 +1546,7 @@
                             </w:r>
                             <w:r>
                               <w:rPr>
-                                <w:rFonts w:hint="default" w:ascii="Times New Roman" w:hAnsi="Times New Roman"/>
+                                <w:rFonts w:ascii="Times New Roman" w:hAnsi="Times New Roman"/>
                                 <w:color w:val="auto"/>
                                 <w:sz w:val="24"/>
                                 <w:lang w:val="es-CL"/>
@@ -1291,7 +1559,25 @@
                                 <w:color w:val="auto"/>
                                 <w:sz w:val="24"/>
                               </w:rPr>
-                              <w:t>.000 Ohms.</w:t>
+                              <w:t xml:space="preserve">.000 </w:t>
+                            </w:r>
+                            <w:proofErr w:type="spellStart"/>
+                            <w:r>
+                              <w:rPr>
+                                <w:rFonts w:ascii="Times New Roman" w:hAnsi="Times New Roman"/>
+                                <w:color w:val="auto"/>
+                                <w:sz w:val="24"/>
+                              </w:rPr>
+                              <w:t>Ohms</w:t>
+                            </w:r>
+                            <w:proofErr w:type="spellEnd"/>
+                            <w:r>
+                              <w:rPr>
+                                <w:rFonts w:ascii="Times New Roman" w:hAnsi="Times New Roman"/>
+                                <w:color w:val="auto"/>
+                                <w:sz w:val="24"/>
+                              </w:rPr>
+                              <w:t>.</w:t>
                             </w:r>
                           </w:p>
                           <w:p>
@@ -1312,7 +1598,7 @@
                               </w:numPr>
                               <w:spacing w:line="276" w:lineRule="auto"/>
                               <w:rPr>
-                                <w:rFonts w:hint="default" w:ascii="Times New Roman" w:hAnsi="Times New Roman"/>
+                                <w:rFonts w:ascii="Times New Roman" w:hAnsi="Times New Roman"/>
                                 <w:color w:val="auto"/>
                                 <w:sz w:val="24"/>
                                 <w:lang w:val="es-CL"/>
@@ -1320,7 +1606,7 @@
                             </w:pPr>
                             <w:r>
                               <w:rPr>
-                                <w:rFonts w:hint="default" w:ascii="Times New Roman" w:hAnsi="Times New Roman"/>
+                                <w:rFonts w:ascii="Times New Roman" w:hAnsi="Times New Roman"/>
                                 <w:color w:val="auto"/>
                                 <w:sz w:val="24"/>
                                 <w:lang w:val="es-CL"/>
@@ -1332,7 +1618,7 @@
                             <w:pPr>
                               <w:spacing w:line="276" w:lineRule="auto"/>
                               <w:rPr>
-                                <w:rFonts w:hint="default" w:ascii="Times New Roman" w:hAnsi="Times New Roman"/>
+                                <w:rFonts w:ascii="Times New Roman" w:hAnsi="Times New Roman"/>
                                 <w:color w:val="auto"/>
                                 <w:sz w:val="24"/>
                                 <w:lang w:val="es-CL"/>
@@ -1372,11 +1658,7 @@
           </mc:Choice>
           <mc:Fallback>
             <w:pict>
-              <v:shape id="Cuadro de texto 2" o:spid="_x0000_s1026" o:spt="202" type="#_x0000_t202" style="position:absolute;left:0pt;margin-left:-4.8pt;margin-top:21.7pt;height:107pt;width:337.5pt;z-index:251661312;mso-width-relative:page;mso-height-relative:page;" fillcolor="#FFFFFF" filled="t" stroked="f" coordsize="21600,21600" o:gfxdata="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">
-                <v:fill on="t" focussize="0,0"/>
-                <v:stroke on="f" miterlimit="8" joinstyle="miter"/>
-                <v:imagedata o:title=""/>
-                <o:lock v:ext="edit" aspectratio="f"/>
+              <v:shape w14:anchorId="42467A8F" id="_x0000_s1027" type="#_x0000_t202" style="position:absolute;left:0;text-align:left;margin-left:-4.8pt;margin-top:21.7pt;width:337.5pt;height:107pt;z-index:251661312;visibility:visible;mso-wrap-style:square;mso-wrap-distance-left:9pt;mso-wrap-distance-top:0;mso-wrap-distance-right:9pt;mso-wrap-distance-bottom:0;mso-position-horizontal:absolute;mso-position-horizontal-relative:text;mso-position-vertical:absolute;mso-position-vertical-relative:text;v-text-anchor:top" o:gfxdata="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" stroked="f">
                 <v:textbox>
                   <w:txbxContent>
                     <w:p>
@@ -1416,7 +1698,7 @@
                       </w:r>
                       <w:r>
                         <w:rPr>
-                          <w:rFonts w:hint="default" w:ascii="Times New Roman" w:hAnsi="Times New Roman"/>
+                          <w:rFonts w:ascii="Times New Roman" w:hAnsi="Times New Roman"/>
                           <w:color w:val="auto"/>
                           <w:sz w:val="24"/>
                           <w:lang w:val="es-CL"/>
@@ -1429,7 +1711,25 @@
                           <w:color w:val="auto"/>
                           <w:sz w:val="24"/>
                         </w:rPr>
-                        <w:t>.000 Ohms.</w:t>
+                        <w:t xml:space="preserve">.000 </w:t>
+                      </w:r>
+                      <w:proofErr w:type="spellStart"/>
+                      <w:r>
+                        <w:rPr>
+                          <w:rFonts w:ascii="Times New Roman" w:hAnsi="Times New Roman"/>
+                          <w:color w:val="auto"/>
+                          <w:sz w:val="24"/>
+                        </w:rPr>
+                        <w:t>Ohms</w:t>
+                      </w:r>
+                      <w:proofErr w:type="spellEnd"/>
+                      <w:r>
+                        <w:rPr>
+                          <w:rFonts w:ascii="Times New Roman" w:hAnsi="Times New Roman"/>
+                          <w:color w:val="auto"/>
+                          <w:sz w:val="24"/>
+                        </w:rPr>
+                        <w:t>.</w:t>
                       </w:r>
                     </w:p>
                     <w:p>
@@ -1450,7 +1750,7 @@
                         </w:numPr>
                         <w:spacing w:line="276" w:lineRule="auto"/>
                         <w:rPr>
-                          <w:rFonts w:hint="default" w:ascii="Times New Roman" w:hAnsi="Times New Roman"/>
+                          <w:rFonts w:ascii="Times New Roman" w:hAnsi="Times New Roman"/>
                           <w:color w:val="auto"/>
                           <w:sz w:val="24"/>
                           <w:lang w:val="es-CL"/>
@@ -1458,7 +1758,7 @@
                       </w:pPr>
                       <w:r>
                         <w:rPr>
-                          <w:rFonts w:hint="default" w:ascii="Times New Roman" w:hAnsi="Times New Roman"/>
+                          <w:rFonts w:ascii="Times New Roman" w:hAnsi="Times New Roman"/>
                           <w:color w:val="auto"/>
                           <w:sz w:val="24"/>
                           <w:lang w:val="es-CL"/>
@@ -1470,7 +1770,7 @@
                       <w:pPr>
                         <w:spacing w:line="276" w:lineRule="auto"/>
                         <w:rPr>
-                          <w:rFonts w:hint="default" w:ascii="Times New Roman" w:hAnsi="Times New Roman"/>
+                          <w:rFonts w:ascii="Times New Roman" w:hAnsi="Times New Roman"/>
                           <w:color w:val="auto"/>
                           <w:sz w:val="24"/>
                           <w:lang w:val="es-CL"/>
@@ -1509,12 +1809,13 @@
           <w:rFonts w:ascii="Times New Roman" w:hAnsi="Times New Roman"/>
           <w:b/>
           <w:bCs/>
+          <w:noProof/>
           <w:color w:val="auto"/>
           <w:sz w:val="24"/>
           <w:lang w:val="es-CL" w:eastAsia="es-CL" w:bidi="ar-SA"/>
         </w:rPr>
         <w:drawing>
-          <wp:inline distT="0" distB="0" distL="0" distR="0">
+          <wp:inline distT="0" distB="0" distL="0" distR="0" wp14:anchorId="42467A91" wp14:editId="42467A92">
             <wp:extent cx="1114425" cy="1377950"/>
             <wp:effectExtent l="0" t="0" r="0" b="0"/>
             <wp:docPr id="3" name="Imagen 3"/>
@@ -1531,7 +1832,7 @@
                     </pic:cNvPicPr>
                   </pic:nvPicPr>
                   <pic:blipFill>
-                    <a:blip r:embed="rId7">
+                    <a:blip r:embed="rId9">
                       <a:extLst>
                         <a:ext uri="{28A0092B-C50C-407E-A947-70E740481C1C}">
                           <a14:useLocalDpi xmlns:a14="http://schemas.microsoft.com/office/drawing/2010/main" val="0"/>
@@ -1579,20 +1880,20 @@
     <w:sectPr>
       <w:pgSz w:w="12240" w:h="15840"/>
       <w:pgMar w:top="1417" w:right="1701" w:bottom="1417" w:left="1701" w:header="708" w:footer="708" w:gutter="0"/>
-      <w:cols w:space="708" w:num="1"/>
-      <w:docGrid w:linePitch="360" w:charSpace="0"/>
+      <w:cols w:space="708"/>
+      <w:docGrid w:linePitch="360"/>
     </w:sectPr>
   </w:body>
 </w:document>
 </file>
 
 <file path=word/numbering.xml><?xml version="1.0" encoding="utf-8"?>
-<w:numbering xmlns:wpc="http://schemas.microsoft.com/office/word/2010/wordprocessingCanvas" xmlns:mc="http://schemas.openxmlformats.org/markup-compatibility/2006" xmlns:o="urn:schemas-microsoft-com:office:office" xmlns:r="http://schemas.openxmlformats.org/officeDocument/2006/relationships" xmlns:m="http://schemas.openxmlformats.org/officeDocument/2006/math" xmlns:v="urn:schemas-microsoft-com:vml" xmlns:wp14="http://schemas.microsoft.com/office/word/2010/wordprocessingDrawing" xmlns:wp="http://schemas.openxmlformats.org/drawingml/2006/wordprocessingDrawing" xmlns:w10="urn:schemas-microsoft-com:office:word" xmlns:w="http://schemas.openxmlformats.org/wordprocessingml/2006/main" xmlns:w14="http://schemas.microsoft.com/office/word/2010/wordml" xmlns:wpg="http://schemas.microsoft.com/office/word/2010/wordprocessingGroup" xmlns:wpi="http://schemas.microsoft.com/office/word/2010/wordprocessingInk" xmlns:wne="http://schemas.microsoft.com/office/word/2006/wordml" xmlns:wps="http://schemas.microsoft.com/office/word/2010/wordprocessingShape" mc:Ignorable="w14 wp14">
-  <w:abstractNum w:abstractNumId="0">
+<w:numbering xmlns:wpc="http://schemas.microsoft.com/office/word/2010/wordprocessingCanvas" xmlns:cx="http://schemas.microsoft.com/office/drawing/2014/chartex" xmlns:cx1="http://schemas.microsoft.com/office/drawing/2015/9/8/chartex" xmlns:cx2="http://schemas.microsoft.com/office/drawing/2015/10/21/chartex" xmlns:cx3="http://schemas.microsoft.com/office/drawing/2016/5/9/chartex" xmlns:cx4="http://schemas.microsoft.com/office/drawing/2016/5/10/chartex" xmlns:cx5="http://schemas.microsoft.com/office/drawing/2016/5/11/chartex" xmlns:cx6="http://schemas.microsoft.com/office/drawing/2016/5/12/chartex" xmlns:cx7="http://schemas.microsoft.com/office/drawing/2016/5/13/chartex" xmlns:cx8="http://schemas.microsoft.com/office/drawing/2016/5/14/chartex" xmlns:mc="http://schemas.openxmlformats.org/markup-compatibility/2006" xmlns:aink="http://schemas.microsoft.com/office/drawing/2016/ink" xmlns:am3d="http://schemas.microsoft.com/office/drawing/2017/model3d" xmlns:o="urn:schemas-microsoft-com:office:office" xmlns:r="http://schemas.openxmlformats.org/officeDocument/2006/relationships" xmlns:m="http://schemas.openxmlformats.org/officeDocument/2006/math" xmlns:v="urn:schemas-microsoft-com:vml" xmlns:wp14="http://schemas.microsoft.com/office/word/2010/wordprocessingDrawing" xmlns:wp="http://schemas.openxmlformats.org/drawingml/2006/wordprocessingDrawing" xmlns:w10="urn:schemas-microsoft-com:office:word" xmlns:w="http://schemas.openxmlformats.org/wordprocessingml/2006/main" xmlns:w14="http://schemas.microsoft.com/office/word/2010/wordml" xmlns:w15="http://schemas.microsoft.com/office/word/2012/wordml" xmlns:w16cex="http://schemas.microsoft.com/office/word/2018/wordml/cex" xmlns:w16cid="http://schemas.microsoft.com/office/word/2016/wordml/cid" xmlns:w16="http://schemas.microsoft.com/office/word/2018/wordml" xmlns:w16sdtdh="http://schemas.microsoft.com/office/word/2020/wordml/sdtdatahash" xmlns:w16se="http://schemas.microsoft.com/office/word/2015/wordml/symex" xmlns:wpg="http://schemas.microsoft.com/office/word/2010/wordprocessingGroup" xmlns:wpi="http://schemas.microsoft.com/office/word/2010/wordprocessingInk" xmlns:wne="http://schemas.microsoft.com/office/word/2006/wordml" xmlns:wps="http://schemas.microsoft.com/office/word/2010/wordprocessingShape" mc:Ignorable="w14 w15 w16se w16cid w16 w16cex w16sdtdh wp14">
+  <w:abstractNum w:abstractNumId="0" w15:restartNumberingAfterBreak="0">
     <w:nsid w:val="FBF9B084"/>
     <w:multiLevelType w:val="singleLevel"/>
     <w:tmpl w:val="FBF9B084"/>
-    <w:lvl w:ilvl="0" w:tentative="0">
+    <w:lvl w:ilvl="0">
       <w:start w:val="5"/>
       <w:numFmt w:val="upperLetter"/>
       <w:suff w:val="space"/>
@@ -1600,11 +1901,11 @@
       <w:lvlJc w:val="left"/>
     </w:lvl>
   </w:abstractNum>
-  <w:abstractNum w:abstractNumId="1">
+  <w:abstractNum w:abstractNumId="1" w15:restartNumberingAfterBreak="0">
     <w:nsid w:val="138746DE"/>
     <w:multiLevelType w:val="multilevel"/>
     <w:tmpl w:val="138746DE"/>
-    <w:lvl w:ilvl="0" w:tentative="0">
+    <w:lvl w:ilvl="0">
       <w:start w:val="3"/>
       <w:numFmt w:val="lowerLetter"/>
       <w:lvlText w:val="%1)"/>
@@ -1616,7 +1917,7 @@
         <w:rFonts w:hint="default"/>
       </w:rPr>
     </w:lvl>
-    <w:lvl w:ilvl="1" w:tentative="0">
+    <w:lvl w:ilvl="1">
       <w:start w:val="1"/>
       <w:numFmt w:val="lowerLetter"/>
       <w:lvlText w:val="%2."/>
@@ -1625,7 +1926,7 @@
         <w:ind w:left="1647" w:hanging="360"/>
       </w:pPr>
     </w:lvl>
-    <w:lvl w:ilvl="2" w:tentative="0">
+    <w:lvl w:ilvl="2">
       <w:start w:val="1"/>
       <w:numFmt w:val="lowerRoman"/>
       <w:lvlText w:val="%3."/>
@@ -1634,7 +1935,7 @@
         <w:ind w:left="2367" w:hanging="180"/>
       </w:pPr>
     </w:lvl>
-    <w:lvl w:ilvl="3" w:tentative="0">
+    <w:lvl w:ilvl="3">
       <w:start w:val="1"/>
       <w:numFmt w:val="decimal"/>
       <w:lvlText w:val="%4."/>
@@ -1643,7 +1944,7 @@
         <w:ind w:left="3087" w:hanging="360"/>
       </w:pPr>
     </w:lvl>
-    <w:lvl w:ilvl="4" w:tentative="0">
+    <w:lvl w:ilvl="4">
       <w:start w:val="1"/>
       <w:numFmt w:val="lowerLetter"/>
       <w:lvlText w:val="%5."/>
@@ -1652,7 +1953,7 @@
         <w:ind w:left="3807" w:hanging="360"/>
       </w:pPr>
     </w:lvl>
-    <w:lvl w:ilvl="5" w:tentative="0">
+    <w:lvl w:ilvl="5">
       <w:start w:val="1"/>
       <w:numFmt w:val="lowerRoman"/>
       <w:lvlText w:val="%6."/>
@@ -1661,7 +1962,7 @@
         <w:ind w:left="4527" w:hanging="180"/>
       </w:pPr>
     </w:lvl>
-    <w:lvl w:ilvl="6" w:tentative="0">
+    <w:lvl w:ilvl="6">
       <w:start w:val="1"/>
       <w:numFmt w:val="decimal"/>
       <w:lvlText w:val="%7."/>
@@ -1670,7 +1971,7 @@
         <w:ind w:left="5247" w:hanging="360"/>
       </w:pPr>
     </w:lvl>
-    <w:lvl w:ilvl="7" w:tentative="0">
+    <w:lvl w:ilvl="7">
       <w:start w:val="1"/>
       <w:numFmt w:val="lowerLetter"/>
       <w:lvlText w:val="%8."/>
@@ -1679,7 +1980,7 @@
         <w:ind w:left="5967" w:hanging="360"/>
       </w:pPr>
     </w:lvl>
-    <w:lvl w:ilvl="8" w:tentative="0">
+    <w:lvl w:ilvl="8">
       <w:start w:val="1"/>
       <w:numFmt w:val="lowerRoman"/>
       <w:lvlText w:val="%9."/>
@@ -1689,11 +1990,11 @@
       </w:pPr>
     </w:lvl>
   </w:abstractNum>
-  <w:abstractNum w:abstractNumId="2">
+  <w:abstractNum w:abstractNumId="2" w15:restartNumberingAfterBreak="0">
     <w:nsid w:val="1BCD4ED6"/>
     <w:multiLevelType w:val="multilevel"/>
     <w:tmpl w:val="1BCD4ED6"/>
-    <w:lvl w:ilvl="0" w:tentative="0">
+    <w:lvl w:ilvl="0">
       <w:start w:val="1"/>
       <w:numFmt w:val="lowerLetter"/>
       <w:lvlText w:val="%1)"/>
@@ -1705,7 +2006,7 @@
         <w:rFonts w:hint="default"/>
       </w:rPr>
     </w:lvl>
-    <w:lvl w:ilvl="1" w:tentative="0">
+    <w:lvl w:ilvl="1">
       <w:start w:val="1"/>
       <w:numFmt w:val="lowerLetter"/>
       <w:lvlText w:val="%2."/>
@@ -1714,7 +2015,7 @@
         <w:ind w:left="1440" w:hanging="360"/>
       </w:pPr>
     </w:lvl>
-    <w:lvl w:ilvl="2" w:tentative="0">
+    <w:lvl w:ilvl="2">
       <w:start w:val="1"/>
       <w:numFmt w:val="lowerRoman"/>
       <w:lvlText w:val="%3."/>
@@ -1723,7 +2024,7 @@
         <w:ind w:left="2160" w:hanging="180"/>
       </w:pPr>
     </w:lvl>
-    <w:lvl w:ilvl="3" w:tentative="0">
+    <w:lvl w:ilvl="3">
       <w:start w:val="1"/>
       <w:numFmt w:val="decimal"/>
       <w:lvlText w:val="%4."/>
@@ -1732,7 +2033,7 @@
         <w:ind w:left="2880" w:hanging="360"/>
       </w:pPr>
     </w:lvl>
-    <w:lvl w:ilvl="4" w:tentative="0">
+    <w:lvl w:ilvl="4">
       <w:start w:val="1"/>
       <w:numFmt w:val="lowerLetter"/>
       <w:lvlText w:val="%5."/>
@@ -1741,7 +2042,7 @@
         <w:ind w:left="3600" w:hanging="360"/>
       </w:pPr>
     </w:lvl>
-    <w:lvl w:ilvl="5" w:tentative="0">
+    <w:lvl w:ilvl="5">
       <w:start w:val="1"/>
       <w:numFmt w:val="lowerRoman"/>
       <w:lvlText w:val="%6."/>
@@ -1750,7 +2051,7 @@
         <w:ind w:left="4320" w:hanging="180"/>
       </w:pPr>
     </w:lvl>
-    <w:lvl w:ilvl="6" w:tentative="0">
+    <w:lvl w:ilvl="6">
       <w:start w:val="1"/>
       <w:numFmt w:val="decimal"/>
       <w:lvlText w:val="%7."/>
@@ -1759,7 +2060,7 @@
         <w:ind w:left="5040" w:hanging="360"/>
       </w:pPr>
     </w:lvl>
-    <w:lvl w:ilvl="7" w:tentative="0">
+    <w:lvl w:ilvl="7">
       <w:start w:val="1"/>
       <w:numFmt w:val="lowerLetter"/>
       <w:lvlText w:val="%8."/>
@@ -1768,7 +2069,7 @@
         <w:ind w:left="5760" w:hanging="360"/>
       </w:pPr>
     </w:lvl>
-    <w:lvl w:ilvl="8" w:tentative="0">
+    <w:lvl w:ilvl="8">
       <w:start w:val="1"/>
       <w:numFmt w:val="lowerRoman"/>
       <w:lvlText w:val="%9."/>
@@ -1778,11 +2079,11 @@
       </w:pPr>
     </w:lvl>
   </w:abstractNum>
-  <w:abstractNum w:abstractNumId="3">
+  <w:abstractNum w:abstractNumId="3" w15:restartNumberingAfterBreak="0">
     <w:nsid w:val="5A14743F"/>
     <w:multiLevelType w:val="multilevel"/>
     <w:tmpl w:val="5A14743F"/>
-    <w:lvl w:ilvl="0" w:tentative="0">
+    <w:lvl w:ilvl="0">
       <w:start w:val="1"/>
       <w:numFmt w:val="lowerLetter"/>
       <w:lvlText w:val="%1)"/>
@@ -1794,7 +2095,7 @@
         <w:rFonts w:hint="default"/>
       </w:rPr>
     </w:lvl>
-    <w:lvl w:ilvl="1" w:tentative="0">
+    <w:lvl w:ilvl="1">
       <w:start w:val="1"/>
       <w:numFmt w:val="lowerLetter"/>
       <w:lvlText w:val="%2."/>
@@ -1803,7 +2104,7 @@
         <w:ind w:left="1440" w:hanging="360"/>
       </w:pPr>
     </w:lvl>
-    <w:lvl w:ilvl="2" w:tentative="0">
+    <w:lvl w:ilvl="2">
       <w:start w:val="1"/>
       <w:numFmt w:val="lowerRoman"/>
       <w:lvlText w:val="%3."/>
@@ -1812,7 +2113,7 @@
         <w:ind w:left="2160" w:hanging="180"/>
       </w:pPr>
     </w:lvl>
-    <w:lvl w:ilvl="3" w:tentative="0">
+    <w:lvl w:ilvl="3">
       <w:start w:val="1"/>
       <w:numFmt w:val="decimal"/>
       <w:lvlText w:val="%4."/>
@@ -1821,7 +2122,7 @@
         <w:ind w:left="2880" w:hanging="360"/>
       </w:pPr>
     </w:lvl>
-    <w:lvl w:ilvl="4" w:tentative="0">
+    <w:lvl w:ilvl="4">
       <w:start w:val="1"/>
       <w:numFmt w:val="lowerLetter"/>
       <w:lvlText w:val="%5."/>
@@ -1830,7 +2131,7 @@
         <w:ind w:left="3600" w:hanging="360"/>
       </w:pPr>
     </w:lvl>
-    <w:lvl w:ilvl="5" w:tentative="0">
+    <w:lvl w:ilvl="5">
       <w:start w:val="1"/>
       <w:numFmt w:val="lowerRoman"/>
       <w:lvlText w:val="%6."/>
@@ -1839,7 +2140,7 @@
         <w:ind w:left="4320" w:hanging="180"/>
       </w:pPr>
     </w:lvl>
-    <w:lvl w:ilvl="6" w:tentative="0">
+    <w:lvl w:ilvl="6">
       <w:start w:val="1"/>
       <w:numFmt w:val="decimal"/>
       <w:lvlText w:val="%7."/>
@@ -1848,7 +2149,7 @@
         <w:ind w:left="5040" w:hanging="360"/>
       </w:pPr>
     </w:lvl>
-    <w:lvl w:ilvl="7" w:tentative="0">
+    <w:lvl w:ilvl="7">
       <w:start w:val="1"/>
       <w:numFmt w:val="lowerLetter"/>
       <w:lvlText w:val="%8."/>
@@ -1857,7 +2158,7 @@
         <w:ind w:left="5760" w:hanging="360"/>
       </w:pPr>
     </w:lvl>
-    <w:lvl w:ilvl="8" w:tentative="0">
+    <w:lvl w:ilvl="8">
       <w:start w:val="1"/>
       <w:numFmt w:val="lowerRoman"/>
       <w:lvlText w:val="%9."/>
@@ -1883,275 +2184,396 @@
 </file>
 
 <file path=word/styles.xml><?xml version="1.0" encoding="utf-8"?>
-<w:styles xmlns:mc="http://schemas.openxmlformats.org/markup-compatibility/2006" xmlns:o="urn:schemas-microsoft-com:office:office" xmlns:r="http://schemas.openxmlformats.org/officeDocument/2006/relationships" xmlns:m="http://schemas.openxmlformats.org/officeDocument/2006/math" xmlns:v="urn:schemas-microsoft-com:vml" xmlns:w="http://schemas.openxmlformats.org/wordprocessingml/2006/main" xmlns:w14="http://schemas.microsoft.com/office/word/2010/wordml" xmlns:w10="urn:schemas-microsoft-com:office:word" xmlns:sl="http://schemas.openxmlformats.org/schemaLibrary/2006/main" mc:Ignorable="w14">
+<w:styles xmlns:mc="http://schemas.openxmlformats.org/markup-compatibility/2006" xmlns:r="http://schemas.openxmlformats.org/officeDocument/2006/relationships" xmlns:w="http://schemas.openxmlformats.org/wordprocessingml/2006/main" xmlns:w14="http://schemas.microsoft.com/office/word/2010/wordml" xmlns:w15="http://schemas.microsoft.com/office/word/2012/wordml" xmlns:w16cex="http://schemas.microsoft.com/office/word/2018/wordml/cex" xmlns:w16cid="http://schemas.microsoft.com/office/word/2016/wordml/cid" xmlns:w16="http://schemas.microsoft.com/office/word/2018/wordml" xmlns:w16sdtdh="http://schemas.microsoft.com/office/word/2020/wordml/sdtdatahash" xmlns:w16se="http://schemas.microsoft.com/office/word/2015/wordml/symex" mc:Ignorable="w14 w15 w16se w16cid w16 w16cex w16sdtdh">
   <w:docDefaults>
     <w:rPrDefault>
       <w:rPr>
-        <w:rFonts w:asciiTheme="minorHAnsi" w:hAnsiTheme="minorHAnsi" w:eastAsiaTheme="minorHAnsi" w:cstheme="minorBidi"/>
+        <w:rFonts w:asciiTheme="minorHAnsi" w:eastAsiaTheme="minorHAnsi" w:hAnsiTheme="minorHAnsi" w:cstheme="minorBidi"/>
+        <w:lang w:val="es-CL" w:eastAsia="es-CL" w:bidi="ar-SA"/>
       </w:rPr>
     </w:rPrDefault>
     <w:pPrDefault/>
   </w:docDefaults>
-  <w:latentStyles w:count="260" w:defQFormat="0" w:defUnhideWhenUsed="1" w:defSemiHidden="1" w:defUIPriority="99" w:defLockedState="0">
-    <w:lsdException w:qFormat="1" w:unhideWhenUsed="0" w:uiPriority="0" w:semiHidden="0" w:name="Normal"/>
-    <w:lsdException w:qFormat="1" w:unhideWhenUsed="0" w:uiPriority="9" w:semiHidden="0" w:name="heading 1"/>
-    <w:lsdException w:qFormat="1" w:uiPriority="9" w:name="heading 2"/>
-    <w:lsdException w:qFormat="1" w:uiPriority="9" w:name="heading 3"/>
-    <w:lsdException w:qFormat="1" w:uiPriority="9" w:name="heading 4"/>
-    <w:lsdException w:qFormat="1" w:uiPriority="9" w:name="heading 5"/>
-    <w:lsdException w:qFormat="1" w:uiPriority="9" w:name="heading 6"/>
-    <w:lsdException w:qFormat="1" w:uiPriority="9" w:name="heading 7"/>
-    <w:lsdException w:qFormat="1" w:uiPriority="9" w:name="heading 8"/>
-    <w:lsdException w:qFormat="1" w:uiPriority="9" w:name="heading 9"/>
-    <w:lsdException w:uiPriority="99" w:name="index 1"/>
-    <w:lsdException w:uiPriority="99" w:name="index 2"/>
-    <w:lsdException w:uiPriority="99" w:name="index 3"/>
-    <w:lsdException w:uiPriority="99" w:name="index 4"/>
-    <w:lsdException w:uiPriority="99" w:name="index 5"/>
-    <w:lsdException w:uiPriority="99" w:name="index 6"/>
-    <w:lsdException w:uiPriority="99" w:name="index 7"/>
-    <w:lsdException w:uiPriority="99" w:name="index 8"/>
-    <w:lsdException w:uiPriority="99" w:name="index 9"/>
-    <w:lsdException w:uiPriority="39" w:name="toc 1"/>
-    <w:lsdException w:uiPriority="39" w:name="toc 2"/>
-    <w:lsdException w:uiPriority="39" w:name="toc 3"/>
-    <w:lsdException w:uiPriority="39" w:name="toc 4"/>
-    <w:lsdException w:uiPriority="39" w:name="toc 5"/>
-    <w:lsdException w:uiPriority="39" w:name="toc 6"/>
-    <w:lsdException w:uiPriority="39" w:name="toc 7"/>
-    <w:lsdException w:uiPriority="39" w:name="toc 8"/>
-    <w:lsdException w:uiPriority="39" w:name="toc 9"/>
-    <w:lsdException w:uiPriority="99" w:name="Normal Indent"/>
-    <w:lsdException w:uiPriority="99" w:name="footnote text"/>
-    <w:lsdException w:uiPriority="99" w:name="annotation text"/>
-    <w:lsdException w:uiPriority="99" w:name="header"/>
-    <w:lsdException w:uiPriority="99" w:name="footer"/>
-    <w:lsdException w:uiPriority="99" w:name="index heading"/>
-    <w:lsdException w:qFormat="1" w:uiPriority="35" w:name="caption"/>
-    <w:lsdException w:uiPriority="99" w:name="table of figures"/>
-    <w:lsdException w:uiPriority="99" w:name="envelope address"/>
-    <w:lsdException w:uiPriority="99" w:name="envelope return"/>
-    <w:lsdException w:uiPriority="99" w:name="footnote reference"/>
-    <w:lsdException w:uiPriority="99" w:name="annotation reference"/>
-    <w:lsdException w:uiPriority="99" w:name="line number"/>
-    <w:lsdException w:uiPriority="99" w:name="page number"/>
-    <w:lsdException w:uiPriority="99" w:name="endnote reference"/>
-    <w:lsdException w:uiPriority="99" w:name="endnote text"/>
-    <w:lsdException w:uiPriority="99" w:name="table of authorities"/>
-    <w:lsdException w:uiPriority="99" w:name="macro"/>
-    <w:lsdException w:uiPriority="99" w:name="toa heading"/>
-    <w:lsdException w:uiPriority="99" w:name="List"/>
-    <w:lsdException w:uiPriority="99" w:name="List Bullet"/>
-    <w:lsdException w:uiPriority="99" w:name="List Number"/>
-    <w:lsdException w:uiPriority="99" w:name="List 2"/>
-    <w:lsdException w:uiPriority="99" w:name="List 3"/>
-    <w:lsdException w:uiPriority="99" w:name="List 4"/>
-    <w:lsdException w:uiPriority="99" w:name="List 5"/>
-    <w:lsdException w:uiPriority="99" w:name="List Bullet 2"/>
-    <w:lsdException w:uiPriority="99" w:name="List Bullet 3"/>
-    <w:lsdException w:uiPriority="99" w:name="List Bullet 4"/>
-    <w:lsdException w:uiPriority="99" w:name="List Bullet 5"/>
-    <w:lsdException w:uiPriority="99" w:name="List Number 2"/>
-    <w:lsdException w:uiPriority="99" w:name="List Number 3"/>
-    <w:lsdException w:uiPriority="99" w:name="List Number 4"/>
-    <w:lsdException w:uiPriority="99" w:name="List Number 5"/>
-    <w:lsdException w:qFormat="1" w:unhideWhenUsed="0" w:uiPriority="0" w:semiHidden="0" w:name="Title"/>
-    <w:lsdException w:uiPriority="99" w:name="Closing"/>
-    <w:lsdException w:uiPriority="99" w:name="Signature"/>
-    <w:lsdException w:qFormat="1" w:uiPriority="1" w:name="Default Paragraph Font"/>
-    <w:lsdException w:qFormat="1" w:unhideWhenUsed="0" w:uiPriority="0" w:semiHidden="0" w:name="Body Text"/>
-    <w:lsdException w:uiPriority="99" w:name="Body Text Indent"/>
-    <w:lsdException w:uiPriority="99" w:name="List Continue"/>
-    <w:lsdException w:uiPriority="99" w:name="List Continue 2"/>
-    <w:lsdException w:uiPriority="99" w:name="List Continue 3"/>
-    <w:lsdException w:uiPriority="99" w:name="List Continue 4"/>
-    <w:lsdException w:uiPriority="99" w:name="List Continue 5"/>
-    <w:lsdException w:uiPriority="99" w:name="Message Header"/>
-    <w:lsdException w:qFormat="1" w:unhideWhenUsed="0" w:uiPriority="11" w:semiHidden="0" w:name="Subtitle"/>
-    <w:lsdException w:uiPriority="99" w:name="Salutation"/>
-    <w:lsdException w:uiPriority="99" w:name="Date"/>
-    <w:lsdException w:uiPriority="99" w:name="Body Text First Indent"/>
-    <w:lsdException w:uiPriority="99" w:name="Body Text First Indent 2"/>
-    <w:lsdException w:uiPriority="99" w:name="Note Heading"/>
-    <w:lsdException w:uiPriority="99" w:name="Body Text 2"/>
-    <w:lsdException w:uiPriority="99" w:name="Body Text 3"/>
-    <w:lsdException w:uiPriority="99" w:name="Body Text Indent 2"/>
-    <w:lsdException w:uiPriority="99" w:name="Body Text Indent 3"/>
-    <w:lsdException w:uiPriority="99" w:name="Block Text"/>
-    <w:lsdException w:uiPriority="99" w:name="Hyperlink"/>
-    <w:lsdException w:uiPriority="99" w:name="FollowedHyperlink"/>
-    <w:lsdException w:qFormat="1" w:unhideWhenUsed="0" w:uiPriority="22" w:semiHidden="0" w:name="Strong"/>
-    <w:lsdException w:qFormat="1" w:unhideWhenUsed="0" w:uiPriority="20" w:semiHidden="0" w:name="Emphasis"/>
-    <w:lsdException w:uiPriority="99" w:name="Document Map"/>
-    <w:lsdException w:uiPriority="99" w:name="Plain Text"/>
-    <w:lsdException w:uiPriority="99" w:name="E-mail Signature"/>
-    <w:lsdException w:uiPriority="99" w:name="Normal (Web)"/>
-    <w:lsdException w:uiPriority="99" w:name="HTML Acronym"/>
-    <w:lsdException w:uiPriority="99" w:name="HTML Address"/>
-    <w:lsdException w:uiPriority="99" w:name="HTML Cite"/>
-    <w:lsdException w:uiPriority="99" w:name="HTML Code"/>
-    <w:lsdException w:uiPriority="99" w:name="HTML Definition"/>
-    <w:lsdException w:uiPriority="99" w:name="HTML Keyboard"/>
-    <w:lsdException w:uiPriority="99" w:name="HTML Preformatted"/>
-    <w:lsdException w:uiPriority="99" w:name="HTML Sample"/>
-    <w:lsdException w:uiPriority="99" w:name="HTML Typewriter"/>
-    <w:lsdException w:uiPriority="99" w:name="HTML Variable"/>
-    <w:lsdException w:qFormat="1" w:uiPriority="99" w:name="Normal Table"/>
-    <w:lsdException w:uiPriority="99" w:name="annotation subject"/>
-    <w:lsdException w:uiPriority="99" w:name="Table Simple 1"/>
-    <w:lsdException w:uiPriority="99" w:name="Table Simple 2"/>
-    <w:lsdException w:uiPriority="99" w:name="Table Simple 3"/>
-    <w:lsdException w:uiPriority="99" w:name="Table Classic 1"/>
-    <w:lsdException w:uiPriority="99" w:name="Table Classic 2"/>
-    <w:lsdException w:uiPriority="99" w:name="Table Classic 3"/>
-    <w:lsdException w:uiPriority="99" w:name="Table Classic 4"/>
-    <w:lsdException w:uiPriority="99" w:name="Table Colorful 1"/>
-    <w:lsdException w:uiPriority="99" w:name="Table Colorful 2"/>
-    <w:lsdException w:uiPriority="99" w:name="Table Colorful 3"/>
-    <w:lsdException w:uiPriority="99" w:name="Table Columns 1"/>
-    <w:lsdException w:uiPriority="99" w:name="Table Columns 2"/>
-    <w:lsdException w:uiPriority="99" w:name="Table Columns 3"/>
-    <w:lsdException w:uiPriority="99" w:name="Table Columns 4"/>
-    <w:lsdException w:uiPriority="99" w:name="Table Columns 5"/>
-    <w:lsdException w:uiPriority="99" w:name="Table Grid 1"/>
-    <w:lsdException w:uiPriority="99" w:name="Table Grid 2"/>
-    <w:lsdException w:uiPriority="99" w:name="Table Grid 3"/>
-    <w:lsdException w:uiPriority="99" w:name="Table Grid 4"/>
-    <w:lsdException w:uiPriority="99" w:name="Table Grid 5"/>
-    <w:lsdException w:uiPriority="99" w:name="Table Grid 6"/>
-    <w:lsdException w:uiPriority="99" w:name="Table Grid 7"/>
-    <w:lsdException w:uiPriority="99" w:name="Table Grid 8"/>
-    <w:lsdException w:uiPriority="99" w:name="Table List 1"/>
-    <w:lsdException w:uiPriority="99" w:name="Table List 2"/>
-    <w:lsdException w:uiPriority="99" w:name="Table List 3"/>
-    <w:lsdException w:uiPriority="99" w:name="Table List 4"/>
-    <w:lsdException w:uiPriority="99" w:name="Table List 5"/>
-    <w:lsdException w:uiPriority="99" w:name="Table List 6"/>
-    <w:lsdException w:uiPriority="99" w:name="Table List 7"/>
-    <w:lsdException w:uiPriority="99" w:name="Table List 8"/>
-    <w:lsdException w:uiPriority="99" w:name="Table 3D effects 1"/>
-    <w:lsdException w:uiPriority="99" w:name="Table 3D effects 2"/>
-    <w:lsdException w:uiPriority="99" w:name="Table 3D effects 3"/>
-    <w:lsdException w:uiPriority="99" w:name="Table Contemporary"/>
-    <w:lsdException w:uiPriority="99" w:name="Table Elegant"/>
-    <w:lsdException w:uiPriority="99" w:name="Table Professional"/>
-    <w:lsdException w:uiPriority="99" w:name="Table Subtle 1"/>
-    <w:lsdException w:uiPriority="99" w:name="Table Subtle 2"/>
-    <w:lsdException w:uiPriority="99" w:name="Table Web 1"/>
-    <w:lsdException w:uiPriority="99" w:name="Table Web 2"/>
-    <w:lsdException w:uiPriority="99" w:name="Table Web 3"/>
-    <w:lsdException w:qFormat="1" w:uiPriority="99" w:name="Balloon Text"/>
-    <w:lsdException w:unhideWhenUsed="0" w:uiPriority="59" w:semiHidden="0" w:name="Table Grid"/>
-    <w:lsdException w:uiPriority="99" w:name="Table Theme"/>
-    <w:lsdException w:unhideWhenUsed="0" w:uiPriority="60" w:semiHidden="0" w:name="Light Shading"/>
-    <w:lsdException w:unhideWhenUsed="0" w:uiPriority="61" w:semiHidden="0" w:name="Light List"/>
-    <w:lsdException w:unhideWhenUsed="0" w:uiPriority="62" w:semiHidden="0" w:name="Light Grid"/>
-    <w:lsdException w:unhideWhenUsed="0" w:uiPriority="63" w:semiHidden="0" w:name="Medium Shading 1"/>
-    <w:lsdException w:unhideWhenUsed="0" w:uiPriority="64" w:semiHidden="0" w:name="Medium Shading 2"/>
-    <w:lsdException w:unhideWhenUsed="0" w:uiPriority="65" w:semiHidden="0" w:name="Medium List 1"/>
-    <w:lsdException w:unhideWhenUsed="0" w:uiPriority="66" w:semiHidden="0" w:name="Medium List 2"/>
-    <w:lsdException w:unhideWhenUsed="0" w:uiPriority="67" w:semiHidden="0" w:name="Medium Grid 1"/>
-    <w:lsdException w:unhideWhenUsed="0" w:uiPriority="68" w:semiHidden="0" w:name="Medium Grid 2"/>
-    <w:lsdException w:unhideWhenUsed="0" w:uiPriority="69" w:semiHidden="0" w:name="Medium Grid 3"/>
-    <w:lsdException w:unhideWhenUsed="0" w:uiPriority="70" w:semiHidden="0" w:name="Dark List"/>
-    <w:lsdException w:unhideWhenUsed="0" w:uiPriority="71" w:semiHidden="0" w:name="Colorful Shading"/>
-    <w:lsdException w:unhideWhenUsed="0" w:uiPriority="72" w:semiHidden="0" w:name="Colorful List"/>
-    <w:lsdException w:unhideWhenUsed="0" w:uiPriority="73" w:semiHidden="0" w:name="Colorful Grid"/>
-    <w:lsdException w:unhideWhenUsed="0" w:uiPriority="60" w:semiHidden="0" w:name="Light Shading Accent 1"/>
-    <w:lsdException w:unhideWhenUsed="0" w:uiPriority="61" w:semiHidden="0" w:name="Light List Accent 1"/>
-    <w:lsdException w:unhideWhenUsed="0" w:uiPriority="62" w:semiHidden="0" w:name="Light Grid Accent 1"/>
-    <w:lsdException w:unhideWhenUsed="0" w:uiPriority="63" w:semiHidden="0" w:name="Medium Shading 1 Accent 1"/>
-    <w:lsdException w:unhideWhenUsed="0" w:uiPriority="64" w:semiHidden="0" w:name="Medium Shading 2 Accent 1"/>
-    <w:lsdException w:unhideWhenUsed="0" w:uiPriority="65" w:semiHidden="0" w:name="Medium List 1 Accent 1"/>
-    <w:lsdException w:qFormat="1" w:unhideWhenUsed="0" w:uiPriority="34" w:semiHidden="0" w:name="List Paragraph"/>
-    <w:lsdException w:unhideWhenUsed="0" w:uiPriority="66" w:semiHidden="0" w:name="Medium List 2 Accent 1"/>
-    <w:lsdException w:unhideWhenUsed="0" w:uiPriority="67" w:semiHidden="0" w:name="Medium Grid 1 Accent 1"/>
-    <w:lsdException w:unhideWhenUsed="0" w:uiPriority="68" w:semiHidden="0" w:name="Medium Grid 2 Accent 1"/>
-    <w:lsdException w:unhideWhenUsed="0" w:uiPriority="69" w:semiHidden="0" w:name="Medium Grid 3 Accent 1"/>
-    <w:lsdException w:unhideWhenUsed="0" w:uiPriority="70" w:semiHidden="0" w:name="Dark List Accent 1"/>
-    <w:lsdException w:unhideWhenUsed="0" w:uiPriority="71" w:semiHidden="0" w:name="Colorful Shading Accent 1"/>
-    <w:lsdException w:unhideWhenUsed="0" w:uiPriority="72" w:semiHidden="0" w:name="Colorful List Accent 1"/>
-    <w:lsdException w:unhideWhenUsed="0" w:uiPriority="73" w:semiHidden="0" w:name="Colorful Grid Accent 1"/>
-    <w:lsdException w:unhideWhenUsed="0" w:uiPriority="60" w:semiHidden="0" w:name="Light Shading Accent 2"/>
-    <w:lsdException w:unhideWhenUsed="0" w:uiPriority="61" w:semiHidden="0" w:name="Light List Accent 2"/>
-    <w:lsdException w:unhideWhenUsed="0" w:uiPriority="62" w:semiHidden="0" w:name="Light Grid Accent 2"/>
-    <w:lsdException w:unhideWhenUsed="0" w:uiPriority="63" w:semiHidden="0" w:name="Medium Shading 1 Accent 2"/>
-    <w:lsdException w:unhideWhenUsed="0" w:uiPriority="64" w:semiHidden="0" w:name="Medium Shading 2 Accent 2"/>
-    <w:lsdException w:unhideWhenUsed="0" w:uiPriority="65" w:semiHidden="0" w:name="Medium List 1 Accent 2"/>
-    <w:lsdException w:unhideWhenUsed="0" w:uiPriority="66" w:semiHidden="0" w:name="Medium List 2 Accent 2"/>
-    <w:lsdException w:unhideWhenUsed="0" w:uiPriority="67" w:semiHidden="0" w:name="Medium Grid 1 Accent 2"/>
-    <w:lsdException w:unhideWhenUsed="0" w:uiPriority="68" w:semiHidden="0" w:name="Medium Grid 2 Accent 2"/>
-    <w:lsdException w:unhideWhenUsed="0" w:uiPriority="69" w:semiHidden="0" w:name="Medium Grid 3 Accent 2"/>
-    <w:lsdException w:unhideWhenUsed="0" w:uiPriority="70" w:semiHidden="0" w:name="Dark List Accent 2"/>
-    <w:lsdException w:unhideWhenUsed="0" w:uiPriority="71" w:semiHidden="0" w:name="Colorful Shading Accent 2"/>
-    <w:lsdException w:unhideWhenUsed="0" w:uiPriority="72" w:semiHidden="0" w:name="Colorful List Accent 2"/>
-    <w:lsdException w:unhideWhenUsed="0" w:uiPriority="73" w:semiHidden="0" w:name="Colorful Grid Accent 2"/>
-    <w:lsdException w:unhideWhenUsed="0" w:uiPriority="60" w:semiHidden="0" w:name="Light Shading Accent 3"/>
-    <w:lsdException w:unhideWhenUsed="0" w:uiPriority="61" w:semiHidden="0" w:name="Light List Accent 3"/>
-    <w:lsdException w:unhideWhenUsed="0" w:uiPriority="62" w:semiHidden="0" w:name="Light Grid Accent 3"/>
-    <w:lsdException w:unhideWhenUsed="0" w:uiPriority="63" w:semiHidden="0" w:name="Medium Shading 1 Accent 3"/>
-    <w:lsdException w:unhideWhenUsed="0" w:uiPriority="64" w:semiHidden="0" w:name="Medium Shading 2 Accent 3"/>
-    <w:lsdException w:unhideWhenUsed="0" w:uiPriority="65" w:semiHidden="0" w:name="Medium List 1 Accent 3"/>
-    <w:lsdException w:unhideWhenUsed="0" w:uiPriority="66" w:semiHidden="0" w:name="Medium List 2 Accent 3"/>
-    <w:lsdException w:unhideWhenUsed="0" w:uiPriority="67" w:semiHidden="0" w:name="Medium Grid 1 Accent 3"/>
-    <w:lsdException w:unhideWhenUsed="0" w:uiPriority="68" w:semiHidden="0" w:name="Medium Grid 2 Accent 3"/>
-    <w:lsdException w:unhideWhenUsed="0" w:uiPriority="69" w:semiHidden="0" w:name="Medium Grid 3 Accent 3"/>
-    <w:lsdException w:unhideWhenUsed="0" w:uiPriority="70" w:semiHidden="0" w:name="Dark List Accent 3"/>
-    <w:lsdException w:unhideWhenUsed="0" w:uiPriority="71" w:semiHidden="0" w:name="Colorful Shading Accent 3"/>
-    <w:lsdException w:unhideWhenUsed="0" w:uiPriority="72" w:semiHidden="0" w:name="Colorful List Accent 3"/>
-    <w:lsdException w:unhideWhenUsed="0" w:uiPriority="73" w:semiHidden="0" w:name="Colorful Grid Accent 3"/>
-    <w:lsdException w:unhideWhenUsed="0" w:uiPriority="60" w:semiHidden="0" w:name="Light Shading Accent 4"/>
-    <w:lsdException w:unhideWhenUsed="0" w:uiPriority="61" w:semiHidden="0" w:name="Light List Accent 4"/>
-    <w:lsdException w:unhideWhenUsed="0" w:uiPriority="62" w:semiHidden="0" w:name="Light Grid Accent 4"/>
-    <w:lsdException w:unhideWhenUsed="0" w:uiPriority="63" w:semiHidden="0" w:name="Medium Shading 1 Accent 4"/>
-    <w:lsdException w:unhideWhenUsed="0" w:uiPriority="64" w:semiHidden="0" w:name="Medium Shading 2 Accent 4"/>
-    <w:lsdException w:unhideWhenUsed="0" w:uiPriority="65" w:semiHidden="0" w:name="Medium List 1 Accent 4"/>
-    <w:lsdException w:unhideWhenUsed="0" w:uiPriority="66" w:semiHidden="0" w:name="Medium List 2 Accent 4"/>
-    <w:lsdException w:unhideWhenUsed="0" w:uiPriority="67" w:semiHidden="0" w:name="Medium Grid 1 Accent 4"/>
-    <w:lsdException w:unhideWhenUsed="0" w:uiPriority="68" w:semiHidden="0" w:name="Medium Grid 2 Accent 4"/>
-    <w:lsdException w:unhideWhenUsed="0" w:uiPriority="69" w:semiHidden="0" w:name="Medium Grid 3 Accent 4"/>
-    <w:lsdException w:unhideWhenUsed="0" w:uiPriority="70" w:semiHidden="0" w:name="Dark List Accent 4"/>
-    <w:lsdException w:unhideWhenUsed="0" w:uiPriority="71" w:semiHidden="0" w:name="Colorful Shading Accent 4"/>
-    <w:lsdException w:unhideWhenUsed="0" w:uiPriority="72" w:semiHidden="0" w:name="Colorful List Accent 4"/>
-    <w:lsdException w:unhideWhenUsed="0" w:uiPriority="73" w:semiHidden="0" w:name="Colorful Grid Accent 4"/>
-    <w:lsdException w:unhideWhenUsed="0" w:uiPriority="60" w:semiHidden="0" w:name="Light Shading Accent 5"/>
-    <w:lsdException w:unhideWhenUsed="0" w:uiPriority="61" w:semiHidden="0" w:name="Light List Accent 5"/>
-    <w:lsdException w:unhideWhenUsed="0" w:uiPriority="62" w:semiHidden="0" w:name="Light Grid Accent 5"/>
-    <w:lsdException w:unhideWhenUsed="0" w:uiPriority="63" w:semiHidden="0" w:name="Medium Shading 1 Accent 5"/>
-    <w:lsdException w:unhideWhenUsed="0" w:uiPriority="64" w:semiHidden="0" w:name="Medium Shading 2 Accent 5"/>
-    <w:lsdException w:unhideWhenUsed="0" w:uiPriority="65" w:semiHidden="0" w:name="Medium List 1 Accent 5"/>
-    <w:lsdException w:unhideWhenUsed="0" w:uiPriority="66" w:semiHidden="0" w:name="Medium List 2 Accent 5"/>
-    <w:lsdException w:unhideWhenUsed="0" w:uiPriority="67" w:semiHidden="0" w:name="Medium Grid 1 Accent 5"/>
-    <w:lsdException w:unhideWhenUsed="0" w:uiPriority="68" w:semiHidden="0" w:name="Medium Grid 2 Accent 5"/>
-    <w:lsdException w:unhideWhenUsed="0" w:uiPriority="69" w:semiHidden="0" w:name="Medium Grid 3 Accent 5"/>
-    <w:lsdException w:unhideWhenUsed="0" w:uiPriority="70" w:semiHidden="0" w:name="Dark List Accent 5"/>
-    <w:lsdException w:unhideWhenUsed="0" w:uiPriority="71" w:semiHidden="0" w:name="Colorful Shading Accent 5"/>
-    <w:lsdException w:unhideWhenUsed="0" w:uiPriority="72" w:semiHidden="0" w:name="Colorful List Accent 5"/>
-    <w:lsdException w:unhideWhenUsed="0" w:uiPriority="73" w:semiHidden="0" w:name="Colorful Grid Accent 5"/>
-    <w:lsdException w:unhideWhenUsed="0" w:uiPriority="60" w:semiHidden="0" w:name="Light Shading Accent 6"/>
-    <w:lsdException w:unhideWhenUsed="0" w:uiPriority="61" w:semiHidden="0" w:name="Light List Accent 6"/>
-    <w:lsdException w:unhideWhenUsed="0" w:uiPriority="62" w:semiHidden="0" w:name="Light Grid Accent 6"/>
-    <w:lsdException w:unhideWhenUsed="0" w:uiPriority="63" w:semiHidden="0" w:name="Medium Shading 1 Accent 6"/>
-    <w:lsdException w:unhideWhenUsed="0" w:uiPriority="64" w:semiHidden="0" w:name="Medium Shading 2 Accent 6"/>
-    <w:lsdException w:unhideWhenUsed="0" w:uiPriority="65" w:semiHidden="0" w:name="Medium List 1 Accent 6"/>
-    <w:lsdException w:unhideWhenUsed="0" w:uiPriority="66" w:semiHidden="0" w:name="Medium List 2 Accent 6"/>
-    <w:lsdException w:unhideWhenUsed="0" w:uiPriority="67" w:semiHidden="0" w:name="Medium Grid 1 Accent 6"/>
-    <w:lsdException w:unhideWhenUsed="0" w:uiPriority="68" w:semiHidden="0" w:name="Medium Grid 2 Accent 6"/>
-    <w:lsdException w:unhideWhenUsed="0" w:uiPriority="69" w:semiHidden="0" w:name="Medium Grid 3 Accent 6"/>
-    <w:lsdException w:unhideWhenUsed="0" w:uiPriority="70" w:semiHidden="0" w:name="Dark List Accent 6"/>
-    <w:lsdException w:unhideWhenUsed="0" w:uiPriority="71" w:semiHidden="0" w:name="Colorful Shading Accent 6"/>
-    <w:lsdException w:unhideWhenUsed="0" w:uiPriority="72" w:semiHidden="0" w:name="Colorful List Accent 6"/>
-    <w:lsdException w:unhideWhenUsed="0" w:uiPriority="73" w:semiHidden="0" w:name="Colorful Grid Accent 6"/>
+  <w:latentStyles w:defLockedState="0" w:defUIPriority="99" w:defSemiHidden="0" w:defUnhideWhenUsed="0" w:defQFormat="0" w:count="376">
+    <w:lsdException w:name="Normal" w:uiPriority="0" w:qFormat="1"/>
+    <w:lsdException w:name="heading 1" w:uiPriority="9" w:qFormat="1"/>
+    <w:lsdException w:name="heading 2" w:semiHidden="1" w:uiPriority="9" w:unhideWhenUsed="1" w:qFormat="1"/>
+    <w:lsdException w:name="heading 3" w:semiHidden="1" w:uiPriority="9" w:unhideWhenUsed="1" w:qFormat="1"/>
+    <w:lsdException w:name="heading 4" w:semiHidden="1" w:uiPriority="9" w:unhideWhenUsed="1" w:qFormat="1"/>
+    <w:lsdException w:name="heading 5" w:semiHidden="1" w:uiPriority="9" w:unhideWhenUsed="1" w:qFormat="1"/>
+    <w:lsdException w:name="heading 6" w:semiHidden="1" w:uiPriority="9" w:unhideWhenUsed="1" w:qFormat="1"/>
+    <w:lsdException w:name="heading 7" w:semiHidden="1" w:uiPriority="9" w:unhideWhenUsed="1" w:qFormat="1"/>
+    <w:lsdException w:name="heading 8" w:semiHidden="1" w:uiPriority="9" w:unhideWhenUsed="1" w:qFormat="1"/>
+    <w:lsdException w:name="heading 9" w:semiHidden="1" w:uiPriority="9" w:unhideWhenUsed="1" w:qFormat="1"/>
+    <w:lsdException w:name="index 1" w:semiHidden="1" w:unhideWhenUsed="1"/>
+    <w:lsdException w:name="index 2" w:semiHidden="1" w:unhideWhenUsed="1"/>
+    <w:lsdException w:name="index 3" w:semiHidden="1" w:unhideWhenUsed="1"/>
+    <w:lsdException w:name="index 4" w:semiHidden="1" w:unhideWhenUsed="1"/>
+    <w:lsdException w:name="index 5" w:semiHidden="1" w:unhideWhenUsed="1"/>
+    <w:lsdException w:name="index 6" w:semiHidden="1" w:unhideWhenUsed="1"/>
+    <w:lsdException w:name="index 7" w:semiHidden="1" w:unhideWhenUsed="1"/>
+    <w:lsdException w:name="index 8" w:semiHidden="1" w:unhideWhenUsed="1"/>
+    <w:lsdException w:name="index 9" w:semiHidden="1" w:unhideWhenUsed="1"/>
+    <w:lsdException w:name="toc 1" w:semiHidden="1" w:uiPriority="39" w:unhideWhenUsed="1"/>
+    <w:lsdException w:name="toc 2" w:semiHidden="1" w:uiPriority="39" w:unhideWhenUsed="1"/>
+    <w:lsdException w:name="toc 3" w:semiHidden="1" w:uiPriority="39" w:unhideWhenUsed="1"/>
+    <w:lsdException w:name="toc 4" w:semiHidden="1" w:uiPriority="39" w:unhideWhenUsed="1"/>
+    <w:lsdException w:name="toc 5" w:semiHidden="1" w:uiPriority="39" w:unhideWhenUsed="1"/>
+    <w:lsdException w:name="toc 6" w:semiHidden="1" w:uiPriority="39" w:unhideWhenUsed="1"/>
+    <w:lsdException w:name="toc 7" w:semiHidden="1" w:uiPriority="39" w:unhideWhenUsed="1"/>
+    <w:lsdException w:name="toc 8" w:semiHidden="1" w:uiPriority="39" w:unhideWhenUsed="1"/>
+    <w:lsdException w:name="toc 9" w:semiHidden="1" w:uiPriority="39" w:unhideWhenUsed="1"/>
+    <w:lsdException w:name="Normal Indent" w:semiHidden="1" w:unhideWhenUsed="1"/>
+    <w:lsdException w:name="footnote text" w:semiHidden="1" w:unhideWhenUsed="1"/>
+    <w:lsdException w:name="annotation text" w:semiHidden="1" w:unhideWhenUsed="1"/>
+    <w:lsdException w:name="header" w:semiHidden="1" w:unhideWhenUsed="1"/>
+    <w:lsdException w:name="footer" w:semiHidden="1" w:unhideWhenUsed="1"/>
+    <w:lsdException w:name="index heading" w:semiHidden="1" w:unhideWhenUsed="1"/>
+    <w:lsdException w:name="caption" w:semiHidden="1" w:uiPriority="35" w:unhideWhenUsed="1" w:qFormat="1"/>
+    <w:lsdException w:name="table of figures" w:semiHidden="1" w:unhideWhenUsed="1"/>
+    <w:lsdException w:name="envelope address" w:semiHidden="1" w:unhideWhenUsed="1"/>
+    <w:lsdException w:name="envelope return" w:semiHidden="1" w:unhideWhenUsed="1"/>
+    <w:lsdException w:name="footnote reference" w:semiHidden="1" w:unhideWhenUsed="1"/>
+    <w:lsdException w:name="annotation reference" w:semiHidden="1" w:unhideWhenUsed="1"/>
+    <w:lsdException w:name="line number" w:semiHidden="1" w:unhideWhenUsed="1"/>
+    <w:lsdException w:name="page number" w:semiHidden="1" w:unhideWhenUsed="1"/>
+    <w:lsdException w:name="endnote reference" w:semiHidden="1" w:unhideWhenUsed="1"/>
+    <w:lsdException w:name="endnote text" w:semiHidden="1" w:unhideWhenUsed="1"/>
+    <w:lsdException w:name="table of authorities" w:semiHidden="1" w:unhideWhenUsed="1"/>
+    <w:lsdException w:name="macro" w:semiHidden="1" w:unhideWhenUsed="1"/>
+    <w:lsdException w:name="toa heading" w:semiHidden="1" w:unhideWhenUsed="1"/>
+    <w:lsdException w:name="List" w:semiHidden="1" w:unhideWhenUsed="1"/>
+    <w:lsdException w:name="List Bullet" w:semiHidden="1" w:unhideWhenUsed="1"/>
+    <w:lsdException w:name="List Number" w:semiHidden="1" w:unhideWhenUsed="1"/>
+    <w:lsdException w:name="List 2" w:semiHidden="1" w:unhideWhenUsed="1"/>
+    <w:lsdException w:name="List 3" w:semiHidden="1" w:unhideWhenUsed="1"/>
+    <w:lsdException w:name="List 4" w:semiHidden="1" w:unhideWhenUsed="1"/>
+    <w:lsdException w:name="List 5" w:semiHidden="1" w:unhideWhenUsed="1"/>
+    <w:lsdException w:name="List Bullet 2" w:semiHidden="1" w:unhideWhenUsed="1"/>
+    <w:lsdException w:name="List Bullet 3" w:semiHidden="1" w:unhideWhenUsed="1"/>
+    <w:lsdException w:name="List Bullet 4" w:semiHidden="1" w:unhideWhenUsed="1"/>
+    <w:lsdException w:name="List Bullet 5" w:semiHidden="1" w:unhideWhenUsed="1"/>
+    <w:lsdException w:name="List Number 2" w:semiHidden="1" w:unhideWhenUsed="1"/>
+    <w:lsdException w:name="List Number 3" w:semiHidden="1" w:unhideWhenUsed="1"/>
+    <w:lsdException w:name="List Number 4" w:semiHidden="1" w:unhideWhenUsed="1"/>
+    <w:lsdException w:name="List Number 5" w:semiHidden="1" w:unhideWhenUsed="1"/>
+    <w:lsdException w:name="Title" w:uiPriority="0" w:qFormat="1"/>
+    <w:lsdException w:name="Closing" w:semiHidden="1" w:unhideWhenUsed="1"/>
+    <w:lsdException w:name="Signature" w:semiHidden="1" w:unhideWhenUsed="1"/>
+    <w:lsdException w:name="Default Paragraph Font" w:semiHidden="1" w:uiPriority="1" w:unhideWhenUsed="1" w:qFormat="1"/>
+    <w:lsdException w:name="Body Text" w:uiPriority="0" w:qFormat="1"/>
+    <w:lsdException w:name="Body Text Indent" w:semiHidden="1" w:unhideWhenUsed="1"/>
+    <w:lsdException w:name="List Continue" w:semiHidden="1" w:unhideWhenUsed="1"/>
+    <w:lsdException w:name="List Continue 2" w:semiHidden="1" w:unhideWhenUsed="1"/>
+    <w:lsdException w:name="List Continue 3" w:semiHidden="1" w:unhideWhenUsed="1"/>
+    <w:lsdException w:name="List Continue 4" w:semiHidden="1" w:unhideWhenUsed="1"/>
+    <w:lsdException w:name="List Continue 5" w:semiHidden="1" w:unhideWhenUsed="1"/>
+    <w:lsdException w:name="Message Header" w:semiHidden="1" w:unhideWhenUsed="1"/>
+    <w:lsdException w:name="Subtitle" w:uiPriority="11" w:qFormat="1"/>
+    <w:lsdException w:name="Salutation" w:semiHidden="1" w:unhideWhenUsed="1"/>
+    <w:lsdException w:name="Date" w:semiHidden="1" w:unhideWhenUsed="1"/>
+    <w:lsdException w:name="Body Text First Indent" w:semiHidden="1" w:unhideWhenUsed="1"/>
+    <w:lsdException w:name="Body Text First Indent 2" w:semiHidden="1" w:unhideWhenUsed="1"/>
+    <w:lsdException w:name="Note Heading" w:semiHidden="1" w:unhideWhenUsed="1"/>
+    <w:lsdException w:name="Body Text 2" w:semiHidden="1" w:unhideWhenUsed="1"/>
+    <w:lsdException w:name="Body Text 3" w:semiHidden="1" w:unhideWhenUsed="1"/>
+    <w:lsdException w:name="Body Text Indent 2" w:semiHidden="1" w:unhideWhenUsed="1"/>
+    <w:lsdException w:name="Body Text Indent 3" w:semiHidden="1" w:unhideWhenUsed="1"/>
+    <w:lsdException w:name="Block Text" w:semiHidden="1" w:unhideWhenUsed="1"/>
+    <w:lsdException w:name="Hyperlink" w:semiHidden="1" w:unhideWhenUsed="1"/>
+    <w:lsdException w:name="FollowedHyperlink" w:semiHidden="1" w:unhideWhenUsed="1"/>
+    <w:lsdException w:name="Strong" w:uiPriority="22" w:qFormat="1"/>
+    <w:lsdException w:name="Emphasis" w:uiPriority="20" w:qFormat="1"/>
+    <w:lsdException w:name="Document Map" w:semiHidden="1" w:unhideWhenUsed="1"/>
+    <w:lsdException w:name="Plain Text" w:semiHidden="1" w:unhideWhenUsed="1"/>
+    <w:lsdException w:name="E-mail Signature" w:semiHidden="1" w:unhideWhenUsed="1"/>
+    <w:lsdException w:name="HTML Top of Form" w:semiHidden="1" w:unhideWhenUsed="1"/>
+    <w:lsdException w:name="HTML Bottom of Form" w:semiHidden="1" w:unhideWhenUsed="1"/>
+    <w:lsdException w:name="Normal (Web)" w:semiHidden="1" w:unhideWhenUsed="1"/>
+    <w:lsdException w:name="HTML Acronym" w:semiHidden="1" w:unhideWhenUsed="1"/>
+    <w:lsdException w:name="HTML Address" w:semiHidden="1" w:unhideWhenUsed="1"/>
+    <w:lsdException w:name="HTML Cite" w:semiHidden="1" w:unhideWhenUsed="1"/>
+    <w:lsdException w:name="HTML Code" w:semiHidden="1" w:unhideWhenUsed="1"/>
+    <w:lsdException w:name="HTML Definition" w:semiHidden="1" w:unhideWhenUsed="1"/>
+    <w:lsdException w:name="HTML Keyboard" w:semiHidden="1" w:unhideWhenUsed="1"/>
+    <w:lsdException w:name="HTML Preformatted" w:semiHidden="1" w:unhideWhenUsed="1"/>
+    <w:lsdException w:name="HTML Sample" w:semiHidden="1" w:unhideWhenUsed="1"/>
+    <w:lsdException w:name="HTML Typewriter" w:semiHidden="1" w:unhideWhenUsed="1"/>
+    <w:lsdException w:name="HTML Variable" w:semiHidden="1" w:unhideWhenUsed="1"/>
+    <w:lsdException w:name="Normal Table" w:semiHidden="1" w:unhideWhenUsed="1" w:qFormat="1"/>
+    <w:lsdException w:name="annotation subject" w:semiHidden="1" w:unhideWhenUsed="1"/>
+    <w:lsdException w:name="No List" w:semiHidden="1" w:unhideWhenUsed="1"/>
+    <w:lsdException w:name="Outline List 1" w:semiHidden="1" w:unhideWhenUsed="1"/>
+    <w:lsdException w:name="Outline List 2" w:semiHidden="1" w:unhideWhenUsed="1"/>
+    <w:lsdException w:name="Outline List 3" w:semiHidden="1" w:unhideWhenUsed="1"/>
+    <w:lsdException w:name="Table Simple 1" w:semiHidden="1" w:unhideWhenUsed="1"/>
+    <w:lsdException w:name="Table Simple 2" w:semiHidden="1" w:unhideWhenUsed="1"/>
+    <w:lsdException w:name="Table Simple 3" w:semiHidden="1" w:unhideWhenUsed="1"/>
+    <w:lsdException w:name="Table Classic 1" w:semiHidden="1" w:unhideWhenUsed="1"/>
+    <w:lsdException w:name="Table Classic 2" w:semiHidden="1" w:unhideWhenUsed="1"/>
+    <w:lsdException w:name="Table Classic 3" w:semiHidden="1" w:unhideWhenUsed="1"/>
+    <w:lsdException w:name="Table Classic 4" w:semiHidden="1" w:unhideWhenUsed="1"/>
+    <w:lsdException w:name="Table Colorful 1" w:semiHidden="1" w:unhideWhenUsed="1"/>
+    <w:lsdException w:name="Table Colorful 2" w:semiHidden="1" w:unhideWhenUsed="1"/>
+    <w:lsdException w:name="Table Colorful 3" w:semiHidden="1" w:unhideWhenUsed="1"/>
+    <w:lsdException w:name="Table Columns 1" w:semiHidden="1" w:unhideWhenUsed="1"/>
+    <w:lsdException w:name="Table Columns 2" w:semiHidden="1" w:unhideWhenUsed="1"/>
+    <w:lsdException w:name="Table Columns 3" w:semiHidden="1" w:unhideWhenUsed="1"/>
+    <w:lsdException w:name="Table Columns 4" w:semiHidden="1" w:unhideWhenUsed="1"/>
+    <w:lsdException w:name="Table Columns 5" w:semiHidden="1" w:unhideWhenUsed="1"/>
+    <w:lsdException w:name="Table Grid 1" w:semiHidden="1" w:unhideWhenUsed="1"/>
+    <w:lsdException w:name="Table Grid 2" w:semiHidden="1" w:unhideWhenUsed="1"/>
+    <w:lsdException w:name="Table Grid 3" w:semiHidden="1" w:unhideWhenUsed="1"/>
+    <w:lsdException w:name="Table Grid 4" w:semiHidden="1" w:unhideWhenUsed="1"/>
+    <w:lsdException w:name="Table Grid 5" w:semiHidden="1" w:unhideWhenUsed="1"/>
+    <w:lsdException w:name="Table Grid 6" w:semiHidden="1" w:unhideWhenUsed="1"/>
+    <w:lsdException w:name="Table Grid 7" w:semiHidden="1" w:unhideWhenUsed="1"/>
+    <w:lsdException w:name="Table Grid 8" w:semiHidden="1" w:unhideWhenUsed="1"/>
+    <w:lsdException w:name="Table List 1" w:semiHidden="1" w:unhideWhenUsed="1"/>
+    <w:lsdException w:name="Table List 2" w:semiHidden="1" w:unhideWhenUsed="1"/>
+    <w:lsdException w:name="Table List 3" w:semiHidden="1" w:unhideWhenUsed="1"/>
+    <w:lsdException w:name="Table List 4" w:semiHidden="1" w:unhideWhenUsed="1"/>
+    <w:lsdException w:name="Table List 5" w:semiHidden="1" w:unhideWhenUsed="1"/>
+    <w:lsdException w:name="Table List 6" w:semiHidden="1" w:unhideWhenUsed="1"/>
+    <w:lsdException w:name="Table List 7" w:semiHidden="1" w:unhideWhenUsed="1"/>
+    <w:lsdException w:name="Table List 8" w:semiHidden="1" w:unhideWhenUsed="1"/>
+    <w:lsdException w:name="Table 3D effects 1" w:semiHidden="1" w:unhideWhenUsed="1"/>
+    <w:lsdException w:name="Table 3D effects 2" w:semiHidden="1" w:unhideWhenUsed="1"/>
+    <w:lsdException w:name="Table 3D effects 3" w:semiHidden="1" w:unhideWhenUsed="1"/>
+    <w:lsdException w:name="Table Contemporary" w:semiHidden="1" w:unhideWhenUsed="1"/>
+    <w:lsdException w:name="Table Elegant" w:semiHidden="1" w:unhideWhenUsed="1"/>
+    <w:lsdException w:name="Table Professional" w:semiHidden="1" w:unhideWhenUsed="1"/>
+    <w:lsdException w:name="Table Subtle 1" w:semiHidden="1" w:unhideWhenUsed="1"/>
+    <w:lsdException w:name="Table Subtle 2" w:semiHidden="1" w:unhideWhenUsed="1"/>
+    <w:lsdException w:name="Table Web 1" w:semiHidden="1" w:unhideWhenUsed="1"/>
+    <w:lsdException w:name="Table Web 2" w:semiHidden="1" w:unhideWhenUsed="1"/>
+    <w:lsdException w:name="Table Web 3" w:semiHidden="1" w:unhideWhenUsed="1"/>
+    <w:lsdException w:name="Balloon Text" w:semiHidden="1" w:unhideWhenUsed="1" w:qFormat="1"/>
+    <w:lsdException w:name="Table Grid" w:uiPriority="59"/>
+    <w:lsdException w:name="Table Theme" w:semiHidden="1" w:unhideWhenUsed="1"/>
+    <w:lsdException w:name="Placeholder Text" w:semiHidden="1"/>
+    <w:lsdException w:name="Light Shading" w:uiPriority="60"/>
+    <w:lsdException w:name="Light List" w:uiPriority="61"/>
+    <w:lsdException w:name="Light Grid" w:uiPriority="62"/>
+    <w:lsdException w:name="Medium Shading 1" w:uiPriority="63"/>
+    <w:lsdException w:name="Medium Shading 2" w:uiPriority="64"/>
+    <w:lsdException w:name="Medium List 1" w:uiPriority="65"/>
+    <w:lsdException w:name="Medium List 2" w:uiPriority="66"/>
+    <w:lsdException w:name="Medium Grid 1" w:uiPriority="67"/>
+    <w:lsdException w:name="Medium Grid 2" w:uiPriority="68"/>
+    <w:lsdException w:name="Medium Grid 3" w:uiPriority="69"/>
+    <w:lsdException w:name="Dark List" w:uiPriority="70"/>
+    <w:lsdException w:name="Colorful Shading" w:uiPriority="71"/>
+    <w:lsdException w:name="Colorful List" w:uiPriority="72"/>
+    <w:lsdException w:name="Colorful Grid" w:uiPriority="73"/>
+    <w:lsdException w:name="Light Shading Accent 1" w:uiPriority="60"/>
+    <w:lsdException w:name="Light List Accent 1" w:uiPriority="61"/>
+    <w:lsdException w:name="Light Grid Accent 1" w:uiPriority="62"/>
+    <w:lsdException w:name="Medium Shading 1 Accent 1" w:uiPriority="63"/>
+    <w:lsdException w:name="Medium Shading 2 Accent 1" w:uiPriority="64"/>
+    <w:lsdException w:name="Medium List 1 Accent 1" w:uiPriority="65"/>
+    <w:lsdException w:name="Revision" w:semiHidden="1"/>
+    <w:lsdException w:name="List Paragraph" w:uiPriority="34" w:qFormat="1"/>
+    <w:lsdException w:name="Medium List 2 Accent 1" w:uiPriority="66"/>
+    <w:lsdException w:name="Medium Grid 1 Accent 1" w:uiPriority="67"/>
+    <w:lsdException w:name="Medium Grid 2 Accent 1" w:uiPriority="68"/>
+    <w:lsdException w:name="Medium Grid 3 Accent 1" w:uiPriority="69"/>
+    <w:lsdException w:name="Dark List Accent 1" w:uiPriority="70"/>
+    <w:lsdException w:name="Colorful Shading Accent 1" w:uiPriority="71"/>
+    <w:lsdException w:name="Colorful List Accent 1" w:uiPriority="72"/>
+    <w:lsdException w:name="Colorful Grid Accent 1" w:uiPriority="73"/>
+    <w:lsdException w:name="Light Shading Accent 2" w:uiPriority="60"/>
+    <w:lsdException w:name="Light List Accent 2" w:uiPriority="61"/>
+    <w:lsdException w:name="Light Grid Accent 2" w:uiPriority="62"/>
+    <w:lsdException w:name="Medium Shading 1 Accent 2" w:uiPriority="63"/>
+    <w:lsdException w:name="Medium Shading 2 Accent 2" w:uiPriority="64"/>
+    <w:lsdException w:name="Medium List 1 Accent 2" w:uiPriority="65"/>
+    <w:lsdException w:name="Medium List 2 Accent 2" w:uiPriority="66"/>
+    <w:lsdException w:name="Medium Grid 1 Accent 2" w:uiPriority="67"/>
+    <w:lsdException w:name="Medium Grid 2 Accent 2" w:uiPriority="68"/>
+    <w:lsdException w:name="Medium Grid 3 Accent 2" w:uiPriority="69"/>
+    <w:lsdException w:name="Dark List Accent 2" w:uiPriority="70"/>
+    <w:lsdException w:name="Colorful Shading Accent 2" w:uiPriority="71"/>
+    <w:lsdException w:name="Colorful List Accent 2" w:uiPriority="72"/>
+    <w:lsdException w:name="Colorful Grid Accent 2" w:uiPriority="73"/>
+    <w:lsdException w:name="Light Shading Accent 3" w:uiPriority="60"/>
+    <w:lsdException w:name="Light List Accent 3" w:uiPriority="61"/>
+    <w:lsdException w:name="Light Grid Accent 3" w:uiPriority="62"/>
+    <w:lsdException w:name="Medium Shading 1 Accent 3" w:uiPriority="63"/>
+    <w:lsdException w:name="Medium Shading 2 Accent 3" w:uiPriority="64"/>
+    <w:lsdException w:name="Medium List 1 Accent 3" w:uiPriority="65"/>
+    <w:lsdException w:name="Medium List 2 Accent 3" w:uiPriority="66"/>
+    <w:lsdException w:name="Medium Grid 1 Accent 3" w:uiPriority="67"/>
+    <w:lsdException w:name="Medium Grid 2 Accent 3" w:uiPriority="68"/>
+    <w:lsdException w:name="Medium Grid 3 Accent 3" w:uiPriority="69"/>
+    <w:lsdException w:name="Dark List Accent 3" w:uiPriority="70"/>
+    <w:lsdException w:name="Colorful Shading Accent 3" w:uiPriority="71"/>
+    <w:lsdException w:name="Colorful List Accent 3" w:uiPriority="72"/>
+    <w:lsdException w:name="Colorful Grid Accent 3" w:uiPriority="73"/>
+    <w:lsdException w:name="Light Shading Accent 4" w:uiPriority="60"/>
+    <w:lsdException w:name="Light List Accent 4" w:uiPriority="61"/>
+    <w:lsdException w:name="Light Grid Accent 4" w:uiPriority="62"/>
+    <w:lsdException w:name="Medium Shading 1 Accent 4" w:uiPriority="63"/>
+    <w:lsdException w:name="Medium Shading 2 Accent 4" w:uiPriority="64"/>
+    <w:lsdException w:name="Medium List 1 Accent 4" w:uiPriority="65"/>
+    <w:lsdException w:name="Medium List 2 Accent 4" w:uiPriority="66"/>
+    <w:lsdException w:name="Medium Grid 1 Accent 4" w:uiPriority="67"/>
+    <w:lsdException w:name="Medium Grid 2 Accent 4" w:uiPriority="68"/>
+    <w:lsdException w:name="Medium Grid 3 Accent 4" w:uiPriority="69"/>
+    <w:lsdException w:name="Dark List Accent 4" w:uiPriority="70"/>
+    <w:lsdException w:name="Colorful Shading Accent 4" w:uiPriority="71"/>
+    <w:lsdException w:name="Colorful List Accent 4" w:uiPriority="72"/>
+    <w:lsdException w:name="Colorful Grid Accent 4" w:uiPriority="73"/>
+    <w:lsdException w:name="Light Shading Accent 5" w:uiPriority="60"/>
+    <w:lsdException w:name="Light List Accent 5" w:uiPriority="61"/>
+    <w:lsdException w:name="Light Grid Accent 5" w:uiPriority="62"/>
+    <w:lsdException w:name="Medium Shading 1 Accent 5" w:uiPriority="63"/>
+    <w:lsdException w:name="Medium Shading 2 Accent 5" w:uiPriority="64"/>
+    <w:lsdException w:name="Medium List 1 Accent 5" w:uiPriority="65"/>
+    <w:lsdException w:name="Medium List 2 Accent 5" w:uiPriority="66"/>
+    <w:lsdException w:name="Medium Grid 1 Accent 5" w:uiPriority="67"/>
+    <w:lsdException w:name="Medium Grid 2 Accent 5" w:uiPriority="68"/>
+    <w:lsdException w:name="Medium Grid 3 Accent 5" w:uiPriority="69"/>
+    <w:lsdException w:name="Dark List Accent 5" w:uiPriority="70"/>
+    <w:lsdException w:name="Colorful Shading Accent 5" w:uiPriority="71"/>
+    <w:lsdException w:name="Colorful List Accent 5" w:uiPriority="72"/>
+    <w:lsdException w:name="Colorful Grid Accent 5" w:uiPriority="73"/>
+    <w:lsdException w:name="Light Shading Accent 6" w:uiPriority="60"/>
+    <w:lsdException w:name="Light List Accent 6" w:uiPriority="61"/>
+    <w:lsdException w:name="Light Grid Accent 6" w:uiPriority="62"/>
+    <w:lsdException w:name="Medium Shading 1 Accent 6" w:uiPriority="63"/>
+    <w:lsdException w:name="Medium Shading 2 Accent 6" w:uiPriority="64"/>
+    <w:lsdException w:name="Medium List 1 Accent 6" w:uiPriority="65"/>
+    <w:lsdException w:name="Medium List 2 Accent 6" w:uiPriority="66"/>
+    <w:lsdException w:name="Medium Grid 1 Accent 6" w:uiPriority="67"/>
+    <w:lsdException w:name="Medium Grid 2 Accent 6" w:uiPriority="68"/>
+    <w:lsdException w:name="Medium Grid 3 Accent 6" w:uiPriority="69"/>
+    <w:lsdException w:name="Dark List Accent 6" w:uiPriority="70"/>
+    <w:lsdException w:name="Colorful Shading Accent 6" w:uiPriority="71"/>
+    <w:lsdException w:name="Colorful List Accent 6" w:uiPriority="72"/>
+    <w:lsdException w:name="Colorful Grid Accent 6" w:uiPriority="73"/>
+    <w:lsdException w:name="Subtle Emphasis" w:uiPriority="19" w:qFormat="1"/>
+    <w:lsdException w:name="Intense Emphasis" w:uiPriority="21" w:qFormat="1"/>
+    <w:lsdException w:name="Subtle Reference" w:uiPriority="31" w:qFormat="1"/>
+    <w:lsdException w:name="Intense Reference" w:uiPriority="32" w:qFormat="1"/>
+    <w:lsdException w:name="Book Title" w:uiPriority="33" w:qFormat="1"/>
+    <w:lsdException w:name="Bibliography" w:semiHidden="1" w:uiPriority="37" w:unhideWhenUsed="1"/>
+    <w:lsdException w:name="TOC Heading" w:semiHidden="1" w:uiPriority="39" w:unhideWhenUsed="1" w:qFormat="1"/>
+    <w:lsdException w:name="Plain Table 1" w:uiPriority="41"/>
+    <w:lsdException w:name="Plain Table 2" w:uiPriority="42"/>
+    <w:lsdException w:name="Plain Table 3" w:uiPriority="43"/>
+    <w:lsdException w:name="Plain Table 4" w:uiPriority="44"/>
+    <w:lsdException w:name="Plain Table 5" w:uiPriority="45"/>
+    <w:lsdException w:name="Grid Table Light" w:uiPriority="40"/>
+    <w:lsdException w:name="Grid Table 1 Light" w:uiPriority="46"/>
+    <w:lsdException w:name="Grid Table 2" w:uiPriority="47"/>
+    <w:lsdException w:name="Grid Table 3" w:uiPriority="48"/>
+    <w:lsdException w:name="Grid Table 4" w:uiPriority="49"/>
+    <w:lsdException w:name="Grid Table 5 Dark" w:uiPriority="50"/>
+    <w:lsdException w:name="Grid Table 6 Colorful" w:uiPriority="51"/>
+    <w:lsdException w:name="Grid Table 7 Colorful" w:uiPriority="52"/>
+    <w:lsdException w:name="Grid Table 1 Light Accent 1" w:uiPriority="46"/>
+    <w:lsdException w:name="Grid Table 2 Accent 1" w:uiPriority="47"/>
+    <w:lsdException w:name="Grid Table 3 Accent 1" w:uiPriority="48"/>
+    <w:lsdException w:name="Grid Table 4 Accent 1" w:uiPriority="49"/>
+    <w:lsdException w:name="Grid Table 5 Dark Accent 1" w:uiPriority="50"/>
+    <w:lsdException w:name="Grid Table 6 Colorful Accent 1" w:uiPriority="51"/>
+    <w:lsdException w:name="Grid Table 7 Colorful Accent 1" w:uiPriority="52"/>
+    <w:lsdException w:name="Grid Table 1 Light Accent 2" w:uiPriority="46"/>
+    <w:lsdException w:name="Grid Table 2 Accent 2" w:uiPriority="47"/>
+    <w:lsdException w:name="Grid Table 3 Accent 2" w:uiPriority="48"/>
+    <w:lsdException w:name="Grid Table 4 Accent 2" w:uiPriority="49"/>
+    <w:lsdException w:name="Grid Table 5 Dark Accent 2" w:uiPriority="50"/>
+    <w:lsdException w:name="Grid Table 6 Colorful Accent 2" w:uiPriority="51"/>
+    <w:lsdException w:name="Grid Table 7 Colorful Accent 2" w:uiPriority="52"/>
+    <w:lsdException w:name="Grid Table 1 Light Accent 3" w:uiPriority="46"/>
+    <w:lsdException w:name="Grid Table 2 Accent 3" w:uiPriority="47"/>
+    <w:lsdException w:name="Grid Table 3 Accent 3" w:uiPriority="48"/>
+    <w:lsdException w:name="Grid Table 4 Accent 3" w:uiPriority="49"/>
+    <w:lsdException w:name="Grid Table 5 Dark Accent 3" w:uiPriority="50"/>
+    <w:lsdException w:name="Grid Table 6 Colorful Accent 3" w:uiPriority="51"/>
+    <w:lsdException w:name="Grid Table 7 Colorful Accent 3" w:uiPriority="52"/>
+    <w:lsdException w:name="Grid Table 1 Light Accent 4" w:uiPriority="46"/>
+    <w:lsdException w:name="Grid Table 2 Accent 4" w:uiPriority="47"/>
+    <w:lsdException w:name="Grid Table 3 Accent 4" w:uiPriority="48"/>
+    <w:lsdException w:name="Grid Table 4 Accent 4" w:uiPriority="49"/>
+    <w:lsdException w:name="Grid Table 5 Dark Accent 4" w:uiPriority="50"/>
+    <w:lsdException w:name="Grid Table 6 Colorful Accent 4" w:uiPriority="51"/>
+    <w:lsdException w:name="Grid Table 7 Colorful Accent 4" w:uiPriority="52"/>
+    <w:lsdException w:name="Grid Table 1 Light Accent 5" w:uiPriority="46"/>
+    <w:lsdException w:name="Grid Table 2 Accent 5" w:uiPriority="47"/>
+    <w:lsdException w:name="Grid Table 3 Accent 5" w:uiPriority="48"/>
+    <w:lsdException w:name="Grid Table 4 Accent 5" w:uiPriority="49"/>
+    <w:lsdException w:name="Grid Table 5 Dark Accent 5" w:uiPriority="50"/>
+    <w:lsdException w:name="Grid Table 6 Colorful Accent 5" w:uiPriority="51"/>
+    <w:lsdException w:name="Grid Table 7 Colorful Accent 5" w:uiPriority="52"/>
+    <w:lsdException w:name="Grid Table 1 Light Accent 6" w:uiPriority="46"/>
+    <w:lsdException w:name="Grid Table 2 Accent 6" w:uiPriority="47"/>
+    <w:lsdException w:name="Grid Table 3 Accent 6" w:uiPriority="48"/>
+    <w:lsdException w:name="Grid Table 4 Accent 6" w:uiPriority="49"/>
+    <w:lsdException w:name="Grid Table 5 Dark Accent 6" w:uiPriority="50"/>
+    <w:lsdException w:name="Grid Table 6 Colorful Accent 6" w:uiPriority="51"/>
+    <w:lsdException w:name="Grid Table 7 Colorful Accent 6" w:uiPriority="52"/>
+    <w:lsdException w:name="List Table 1 Light" w:uiPriority="46"/>
+    <w:lsdException w:name="List Table 2" w:uiPriority="47"/>
+    <w:lsdException w:name="List Table 3" w:uiPriority="48"/>
+    <w:lsdException w:name="List Table 4" w:uiPriority="49"/>
+    <w:lsdException w:name="List Table 5 Dark" w:uiPriority="50"/>
+    <w:lsdException w:name="List Table 6 Colorful" w:uiPriority="51"/>
+    <w:lsdException w:name="List Table 7 Colorful" w:uiPriority="52"/>
+    <w:lsdException w:name="List Table 1 Light Accent 1" w:uiPriority="46"/>
+    <w:lsdException w:name="List Table 2 Accent 1" w:uiPriority="47"/>
+    <w:lsdException w:name="List Table 3 Accent 1" w:uiPriority="48"/>
+    <w:lsdException w:name="List Table 4 Accent 1" w:uiPriority="49"/>
+    <w:lsdException w:name="List Table 5 Dark Accent 1" w:uiPriority="50"/>
+    <w:lsdException w:name="List Table 6 Colorful Accent 1" w:uiPriority="51"/>
+    <w:lsdException w:name="List Table 7 Colorful Accent 1" w:uiPriority="52"/>
+    <w:lsdException w:name="List Table 1 Light Accent 2" w:uiPriority="46"/>
+    <w:lsdException w:name="List Table 2 Accent 2" w:uiPriority="47"/>
+    <w:lsdException w:name="List Table 3 Accent 2" w:uiPriority="48"/>
+    <w:lsdException w:name="List Table 4 Accent 2" w:uiPriority="49"/>
+    <w:lsdException w:name="List Table 5 Dark Accent 2" w:uiPriority="50"/>
+    <w:lsdException w:name="List Table 6 Colorful Accent 2" w:uiPriority="51"/>
+    <w:lsdException w:name="List Table 7 Colorful Accent 2" w:uiPriority="52"/>
+    <w:lsdException w:name="List Table 1 Light Accent 3" w:uiPriority="46"/>
+    <w:lsdException w:name="List Table 2 Accent 3" w:uiPriority="47"/>
+    <w:lsdException w:name="List Table 3 Accent 3" w:uiPriority="48"/>
+    <w:lsdException w:name="List Table 4 Accent 3" w:uiPriority="49"/>
+    <w:lsdException w:name="List Table 5 Dark Accent 3" w:uiPriority="50"/>
+    <w:lsdException w:name="List Table 6 Colorful Accent 3" w:uiPriority="51"/>
+    <w:lsdException w:name="List Table 7 Colorful Accent 3" w:uiPriority="52"/>
+    <w:lsdException w:name="List Table 1 Light Accent 4" w:uiPriority="46"/>
+    <w:lsdException w:name="List Table 2 Accent 4" w:uiPriority="47"/>
+    <w:lsdException w:name="List Table 3 Accent 4" w:uiPriority="48"/>
+    <w:lsdException w:name="List Table 4 Accent 4" w:uiPriority="49"/>
+    <w:lsdException w:name="List Table 5 Dark Accent 4" w:uiPriority="50"/>
+    <w:lsdException w:name="List Table 6 Colorful Accent 4" w:uiPriority="51"/>
+    <w:lsdException w:name="List Table 7 Colorful Accent 4" w:uiPriority="52"/>
+    <w:lsdException w:name="List Table 1 Light Accent 5" w:uiPriority="46"/>
+    <w:lsdException w:name="List Table 2 Accent 5" w:uiPriority="47"/>
+    <w:lsdException w:name="List Table 3 Accent 5" w:uiPriority="48"/>
+    <w:lsdException w:name="List Table 4 Accent 5" w:uiPriority="49"/>
+    <w:lsdException w:name="List Table 5 Dark Accent 5" w:uiPriority="50"/>
+    <w:lsdException w:name="List Table 6 Colorful Accent 5" w:uiPriority="51"/>
+    <w:lsdException w:name="List Table 7 Colorful Accent 5" w:uiPriority="52"/>
+    <w:lsdException w:name="List Table 1 Light Accent 6" w:uiPriority="46"/>
+    <w:lsdException w:name="List Table 2 Accent 6" w:uiPriority="47"/>
+    <w:lsdException w:name="List Table 3 Accent 6" w:uiPriority="48"/>
+    <w:lsdException w:name="List Table 4 Accent 6" w:uiPriority="49"/>
+    <w:lsdException w:name="List Table 5 Dark Accent 6" w:uiPriority="50"/>
+    <w:lsdException w:name="List Table 6 Colorful Accent 6" w:uiPriority="51"/>
+    <w:lsdException w:name="List Table 7 Colorful Accent 6" w:uiPriority="52"/>
+    <w:lsdException w:name="Mention" w:semiHidden="1" w:unhideWhenUsed="1"/>
+    <w:lsdException w:name="Smart Hyperlink" w:semiHidden="1" w:unhideWhenUsed="1"/>
+    <w:lsdException w:name="Hashtag" w:semiHidden="1" w:unhideWhenUsed="1"/>
+    <w:lsdException w:name="Unresolved Mention" w:semiHidden="1" w:unhideWhenUsed="1"/>
+    <w:lsdException w:name="Smart Link" w:semiHidden="1" w:unhideWhenUsed="1"/>
   </w:latentStyles>
-  <w:style w:type="paragraph" w:default="1" w:styleId="1">
+  <w:style w:type="paragraph" w:default="1" w:styleId="Normal">
     <w:name w:val="Normal"/>
     <w:qFormat/>
-    <w:uiPriority w:val="0"/>
-    <w:pPr>
-      <w:spacing w:after="0" w:line="240" w:lineRule="auto"/>
-    </w:pPr>
     <w:rPr>
-      <w:rFonts w:ascii="Arial" w:hAnsi="Arial" w:eastAsia="Times New Roman" w:cs="Times New Roman"/>
+      <w:rFonts w:ascii="Arial" w:eastAsia="Times New Roman" w:hAnsi="Arial" w:cs="Times New Roman"/>
       <w:color w:val="0000FF"/>
       <w:kern w:val="14"/>
       <w:sz w:val="22"/>
@@ -2159,20 +2581,19 @@
       <w:lang w:val="es-ES" w:eastAsia="es-ES" w:bidi="he-IL"/>
     </w:rPr>
   </w:style>
-  <w:style w:type="character" w:default="1" w:styleId="5">
+  <w:style w:type="character" w:default="1" w:styleId="Fuentedeprrafopredeter">
     <w:name w:val="Default Paragraph Font"/>
+    <w:uiPriority w:val="1"/>
     <w:semiHidden/>
     <w:unhideWhenUsed/>
-    <w:qFormat/>
-    <w:uiPriority w:val="1"/>
   </w:style>
-  <w:style w:type="table" w:default="1" w:styleId="6">
+  <w:style w:type="table" w:default="1" w:styleId="Tablanormal">
     <w:name w:val="Normal Table"/>
+    <w:uiPriority w:val="99"/>
     <w:semiHidden/>
     <w:unhideWhenUsed/>
-    <w:qFormat/>
-    <w:uiPriority w:val="99"/>
     <w:tblPr>
+      <w:tblInd w:w="0" w:type="dxa"/>
       <w:tblCellMar>
         <w:top w:w="0" w:type="dxa"/>
         <w:left w:w="108" w:type="dxa"/>
@@ -2181,26 +2602,31 @@
       </w:tblCellMar>
     </w:tblPr>
   </w:style>
-  <w:style w:type="paragraph" w:styleId="2">
+  <w:style w:type="numbering" w:default="1" w:styleId="Sinlista">
+    <w:name w:val="No List"/>
+    <w:uiPriority w:val="99"/>
+    <w:semiHidden/>
+    <w:unhideWhenUsed/>
+  </w:style>
+  <w:style w:type="paragraph" w:styleId="Textodeglobo">
     <w:name w:val="Balloon Text"/>
-    <w:basedOn w:val="1"/>
-    <w:link w:val="7"/>
+    <w:basedOn w:val="Normal"/>
+    <w:link w:val="TextodegloboCar"/>
+    <w:uiPriority w:val="99"/>
     <w:semiHidden/>
     <w:unhideWhenUsed/>
     <w:qFormat/>
-    <w:uiPriority w:val="99"/>
     <w:rPr>
       <w:rFonts w:ascii="Tahoma" w:hAnsi="Tahoma" w:cs="Tahoma"/>
       <w:sz w:val="16"/>
       <w:szCs w:val="16"/>
     </w:rPr>
   </w:style>
-  <w:style w:type="paragraph" w:styleId="3">
+  <w:style w:type="paragraph" w:styleId="Textoindependiente">
     <w:name w:val="Body Text"/>
-    <w:basedOn w:val="1"/>
-    <w:link w:val="8"/>
+    <w:basedOn w:val="Normal"/>
+    <w:link w:val="TextoindependienteCar"/>
     <w:qFormat/>
-    <w:uiPriority w:val="0"/>
     <w:pPr>
       <w:tabs>
         <w:tab w:val="left" w:pos="606"/>
@@ -2219,12 +2645,11 @@
       <w:lang w:val="es-MX" w:bidi="ar-SA"/>
     </w:rPr>
   </w:style>
-  <w:style w:type="paragraph" w:styleId="4">
+  <w:style w:type="paragraph" w:styleId="Ttulo">
     <w:name w:val="Title"/>
-    <w:basedOn w:val="1"/>
-    <w:link w:val="9"/>
+    <w:basedOn w:val="Normal"/>
+    <w:link w:val="TtuloCar"/>
     <w:qFormat/>
-    <w:uiPriority w:val="0"/>
     <w:pPr>
       <w:autoSpaceDE w:val="0"/>
       <w:autoSpaceDN w:val="0"/>
@@ -2241,15 +2666,15 @@
       <w:lang w:val="es-MX" w:bidi="ar-SA"/>
     </w:rPr>
   </w:style>
-  <w:style w:type="character" w:customStyle="1" w:styleId="7">
+  <w:style w:type="character" w:customStyle="1" w:styleId="TextodegloboCar">
     <w:name w:val="Texto de globo Car"/>
-    <w:basedOn w:val="5"/>
-    <w:link w:val="2"/>
+    <w:basedOn w:val="Fuentedeprrafopredeter"/>
+    <w:link w:val="Textodeglobo"/>
+    <w:uiPriority w:val="99"/>
     <w:semiHidden/>
     <w:qFormat/>
-    <w:uiPriority w:val="99"/>
     <w:rPr>
-      <w:rFonts w:ascii="Tahoma" w:hAnsi="Tahoma" w:eastAsia="Times New Roman" w:cs="Tahoma"/>
+      <w:rFonts w:ascii="Tahoma" w:eastAsia="Times New Roman" w:hAnsi="Tahoma" w:cs="Tahoma"/>
       <w:color w:val="0000FF"/>
       <w:kern w:val="14"/>
       <w:sz w:val="16"/>
@@ -2257,27 +2682,25 @@
       <w:lang w:val="es-ES" w:eastAsia="es-ES" w:bidi="he-IL"/>
     </w:rPr>
   </w:style>
-  <w:style w:type="character" w:customStyle="1" w:styleId="8">
+  <w:style w:type="character" w:customStyle="1" w:styleId="TextoindependienteCar">
     <w:name w:val="Texto independiente Car"/>
-    <w:basedOn w:val="5"/>
-    <w:link w:val="3"/>
+    <w:basedOn w:val="Fuentedeprrafopredeter"/>
+    <w:link w:val="Textoindependiente"/>
     <w:qFormat/>
-    <w:uiPriority w:val="0"/>
     <w:rPr>
-      <w:rFonts w:ascii="Times New Roman" w:hAnsi="Times New Roman" w:eastAsia="Times New Roman" w:cs="Times New Roman"/>
+      <w:rFonts w:ascii="Times New Roman" w:eastAsia="Times New Roman" w:hAnsi="Times New Roman" w:cs="Times New Roman"/>
       <w:sz w:val="24"/>
       <w:szCs w:val="24"/>
       <w:lang w:val="es-MX" w:eastAsia="es-ES"/>
     </w:rPr>
   </w:style>
-  <w:style w:type="character" w:customStyle="1" w:styleId="9">
+  <w:style w:type="character" w:customStyle="1" w:styleId="TtuloCar">
     <w:name w:val="Título Car"/>
-    <w:basedOn w:val="5"/>
-    <w:link w:val="4"/>
+    <w:basedOn w:val="Fuentedeprrafopredeter"/>
+    <w:link w:val="Ttulo"/>
     <w:qFormat/>
-    <w:uiPriority w:val="0"/>
     <w:rPr>
-      <w:rFonts w:ascii="Times New Roman" w:hAnsi="Times New Roman" w:eastAsia="Times New Roman" w:cs="Times New Roman"/>
+      <w:rFonts w:ascii="Times New Roman" w:eastAsia="Times New Roman" w:hAnsi="Times New Roman" w:cs="Times New Roman"/>
       <w:b/>
       <w:bCs/>
       <w:sz w:val="24"/>
@@ -2285,11 +2708,11 @@
       <w:lang w:val="es-MX" w:eastAsia="es-ES"/>
     </w:rPr>
   </w:style>
-  <w:style w:type="paragraph" w:styleId="10">
+  <w:style w:type="paragraph" w:styleId="Prrafodelista">
     <w:name w:val="List Paragraph"/>
-    <w:basedOn w:val="1"/>
+    <w:basedOn w:val="Normal"/>
+    <w:uiPriority w:val="34"/>
     <w:qFormat/>
-    <w:uiPriority w:val="34"/>
     <w:pPr>
       <w:ind w:left="720"/>
       <w:contextualSpacing/>
@@ -2579,6 +3002,7 @@
     </a:fmtScheme>
   </a:themeElements>
   <a:objectDefaults/>
+  <a:extraClrSchemeLst/>
 </a:theme>
 </file>
 

</xml_diff>